<commit_message>
lesson 26: reflective letter + studio
</commit_message>
<xml_diff>
--- a/uploads/handout--final-portfolio-prompt.docx
+++ b/uploads/handout--final-portfolio-prompt.docx
@@ -1,958 +1,17 @@
 
 <file path=word/document.xml><?xml version="1.0" encoding="utf-8"?>
-<w:document xmlns:wpc="http://schemas.microsoft.com/office/word/2010/wordprocessingCanvas" xmlns:cx="http://schemas.microsoft.com/office/drawing/2014/chartex" xmlns:cx1="http://schemas.microsoft.com/office/drawing/2015/9/8/chartex" xmlns:cx2="http://schemas.microsoft.com/office/drawing/2015/10/21/chartex" xmlns:cx3="http://schemas.microsoft.com/office/drawing/2016/5/9/chartex" xmlns:cx4="http://schemas.microsoft.com/office/drawing/2016/5/10/chartex" xmlns:cx5="http://schemas.microsoft.com/office/drawing/2016/5/11/chartex" xmlns:cx6="http://schemas.microsoft.com/office/drawing/2016/5/12/chartex" xmlns:cx7="http://schemas.microsoft.com/office/drawing/2016/5/13/chartex" xmlns:cx8="http://schemas.microsoft.com/office/drawing/2016/5/14/chartex" xmlns:mc="http://schemas.openxmlformats.org/markup-compatibility/2006" xmlns:aink="http://schemas.microsoft.com/office/drawing/2016/ink" xmlns:am3d="http://schemas.microsoft.com/office/drawing/2017/model3d" xmlns:o="urn:schemas-microsoft-com:office:office" xmlns:r="http://schemas.openxmlformats.org/officeDocument/2006/relationships" xmlns:m="http://schemas.openxmlformats.org/officeDocument/2006/math" xmlns:v="urn:schemas-microsoft-com:vml" xmlns:wp14="http://schemas.microsoft.com/office/word/2010/wordprocessingDrawing" xmlns:wp="http://schemas.openxmlformats.org/drawingml/2006/wordprocessingDrawing" xmlns:w10="urn:schemas-microsoft-com:office:word" xmlns:w="http://schemas.openxmlformats.org/wordprocessingml/2006/main" xmlns:w14="http://schemas.microsoft.com/office/word/2010/wordml" xmlns:w15="http://schemas.microsoft.com/office/word/2012/wordml" xmlns:w16cex="http://schemas.microsoft.com/office/word/2018/wordml/cex" xmlns:w16cid="http://schemas.microsoft.com/office/word/2016/wordml/cid" xmlns:w16="http://schemas.microsoft.com/office/word/2018/wordml" xmlns:w16se="http://schemas.microsoft.com/office/word/2015/wordml/symex" xmlns:wpg="http://schemas.microsoft.com/office/word/2010/wordprocessingGroup" xmlns:wpi="http://schemas.microsoft.com/office/word/2010/wordprocessingInk" xmlns:wne="http://schemas.microsoft.com/office/word/2006/wordml" xmlns:wps="http://schemas.microsoft.com/office/word/2010/wordprocessingShape" mc:Ignorable="w14 w15 w16se w16cid w16 w16cex wp14">
+<w:document xmlns:wpc="http://schemas.microsoft.com/office/word/2010/wordprocessingCanvas" xmlns:cx="http://schemas.microsoft.com/office/drawing/2014/chartex" xmlns:cx1="http://schemas.microsoft.com/office/drawing/2015/9/8/chartex" xmlns:cx2="http://schemas.microsoft.com/office/drawing/2015/10/21/chartex" xmlns:cx3="http://schemas.microsoft.com/office/drawing/2016/5/9/chartex" xmlns:cx4="http://schemas.microsoft.com/office/drawing/2016/5/10/chartex" xmlns:cx5="http://schemas.microsoft.com/office/drawing/2016/5/11/chartex" xmlns:cx6="http://schemas.microsoft.com/office/drawing/2016/5/12/chartex" xmlns:cx7="http://schemas.microsoft.com/office/drawing/2016/5/13/chartex" xmlns:cx8="http://schemas.microsoft.com/office/drawing/2016/5/14/chartex" xmlns:mc="http://schemas.openxmlformats.org/markup-compatibility/2006" xmlns:aink="http://schemas.microsoft.com/office/drawing/2016/ink" xmlns:am3d="http://schemas.microsoft.com/office/drawing/2017/model3d" xmlns:o="urn:schemas-microsoft-com:office:office" xmlns:r="http://schemas.openxmlformats.org/officeDocument/2006/relationships" xmlns:m="http://schemas.openxmlformats.org/officeDocument/2006/math" xmlns:v="urn:schemas-microsoft-com:vml" xmlns:wp14="http://schemas.microsoft.com/office/word/2010/wordprocessingDrawing" xmlns:wp="http://schemas.openxmlformats.org/drawingml/2006/wordprocessingDrawing" xmlns:w10="urn:schemas-microsoft-com:office:word" xmlns:w="http://schemas.openxmlformats.org/wordprocessingml/2006/main" xmlns:w14="http://schemas.microsoft.com/office/word/2010/wordml" xmlns:w15="http://schemas.microsoft.com/office/word/2012/wordml" xmlns:w16cex="http://schemas.microsoft.com/office/word/2018/wordml/cex" xmlns:w16cid="http://schemas.microsoft.com/office/word/2016/wordml/cid" xmlns:w16="http://schemas.microsoft.com/office/word/2018/wordml" xmlns:w16sdtdh="http://schemas.microsoft.com/office/word/2020/wordml/sdtdatahash" xmlns:w16se="http://schemas.microsoft.com/office/word/2015/wordml/symex" xmlns:wpg="http://schemas.microsoft.com/office/word/2010/wordprocessingGroup" xmlns:wpi="http://schemas.microsoft.com/office/word/2010/wordprocessingInk" xmlns:wne="http://schemas.microsoft.com/office/word/2006/wordml" xmlns:wps="http://schemas.microsoft.com/office/word/2010/wordprocessingShape" mc:Ignorable="w14 w15 w16se w16cid w16 w16cex w16sdtdh wp14">
   <w:background w:color="FFFFFF"/>
   <w:body>
     <w:p>
-      <w:pPr>
-        <w:ind w:left="540" w:hanging="450"/>
-      </w:pPr>
-      <w:r>
-        <w:rPr>
-          <w:noProof/>
-          <w:lang w:eastAsia="en-US"/>
-        </w:rPr>
-        <mc:AlternateContent>
-          <mc:Choice Requires="wps">
-            <w:drawing>
-              <wp:anchor distT="0" distB="0" distL="114300" distR="114300" simplePos="0" relativeHeight="251659264" behindDoc="1" locked="0" layoutInCell="1" allowOverlap="1" wp14:anchorId="0C948B53" wp14:editId="0F10972F">
-                <wp:simplePos x="0" y="0"/>
-                <wp:positionH relativeFrom="margin">
-                  <wp:align>center</wp:align>
-                </wp:positionH>
-                <wp:positionV relativeFrom="paragraph">
-                  <wp:posOffset>-136525</wp:posOffset>
-                </wp:positionV>
-                <wp:extent cx="6565900" cy="2438400"/>
-                <wp:effectExtent l="0" t="0" r="38100" b="25400"/>
-                <wp:wrapNone/>
-                <wp:docPr id="2" name="Rectangle 2"/>
-                <wp:cNvGraphicFramePr/>
-                <a:graphic xmlns:a="http://schemas.openxmlformats.org/drawingml/2006/main">
-                  <a:graphicData uri="http://schemas.microsoft.com/office/word/2010/wordprocessingShape">
-                    <wps:wsp>
-                      <wps:cNvSpPr/>
-                      <wps:spPr>
-                        <a:xfrm>
-                          <a:off x="0" y="0"/>
-                          <a:ext cx="6565900" cy="2438400"/>
-                        </a:xfrm>
-                        <a:prstGeom prst="rect">
-                          <a:avLst/>
-                        </a:prstGeom>
-                        <a:noFill/>
-                        <a:effectLst/>
-                      </wps:spPr>
-                      <wps:style>
-                        <a:lnRef idx="1">
-                          <a:schemeClr val="accent1"/>
-                        </a:lnRef>
-                        <a:fillRef idx="3">
-                          <a:schemeClr val="accent1"/>
-                        </a:fillRef>
-                        <a:effectRef idx="2">
-                          <a:schemeClr val="accent1"/>
-                        </a:effectRef>
-                        <a:fontRef idx="minor">
-                          <a:schemeClr val="lt1"/>
-                        </a:fontRef>
-                      </wps:style>
-                      <wps:bodyPr rot="0" spcFirstLastPara="0" vertOverflow="overflow" horzOverflow="overflow" vert="horz" wrap="square" lIns="91440" tIns="45720" rIns="91440" bIns="45720" numCol="1" spcCol="0" rtlCol="0" fromWordArt="0" anchor="ctr" anchorCtr="0" forceAA="0" compatLnSpc="1">
-                        <a:prstTxWarp prst="textNoShape">
-                          <a:avLst/>
-                        </a:prstTxWarp>
-                        <a:noAutofit/>
-                      </wps:bodyPr>
-                    </wps:wsp>
-                  </a:graphicData>
-                </a:graphic>
-              </wp:anchor>
-            </w:drawing>
-          </mc:Choice>
-          <mc:Fallback xmlns:mo="http://schemas.microsoft.com/office/mac/office/2008/main" xmlns:mv="urn:schemas-microsoft-com:mac:vml">
-            <w:pict>
-              <v:rect id="Rectangle 2" o:spid="_x0000_s1026" style="position:absolute;margin-left:0;margin-top:-10.7pt;width:517pt;height:192pt;z-index:-251657216;visibility:visible;mso-wrap-style:square;mso-wrap-distance-left:9pt;mso-wrap-distance-top:0;mso-wrap-distance-right:9pt;mso-wrap-distance-bottom:0;mso-position-horizontal:center;mso-position-horizontal-relative:margin;mso-position-vertical:absolute;mso-position-vertical-relative:text;v-text-anchor:middle" o:gfxdata="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" filled="f" strokecolor="#4579b8 [3044]">
-                <w10:wrap anchorx="margin"/>
-              </v:rect>
-            </w:pict>
-          </mc:Fallback>
-        </mc:AlternateContent>
-      </w:r>
-      <w:r>
-        <w:t>The final portfolio will consist of a single post containing:</w:t>
-      </w:r>
-      <w:r>
-        <w:br/>
-      </w:r>
-    </w:p>
-    <w:p>
-      <w:pPr>
-        <w:numPr>
-          <w:ilvl w:val="0"/>
-          <w:numId w:val="3"/>
-        </w:numPr>
-        <w:ind w:left="540" w:hanging="450"/>
-      </w:pPr>
-      <w:r>
-        <w:t xml:space="preserve">a </w:t>
-      </w:r>
-      <w:r>
-        <w:rPr>
-          <w:b/>
-        </w:rPr>
-        <w:t xml:space="preserve">prose reflection </w:t>
-      </w:r>
-      <w:r>
-        <w:t xml:space="preserve">of at least 800-1200 words, reflecting on the course and framing the </w:t>
-      </w:r>
-      <w:r>
-        <w:br/>
-      </w:r>
-      <w:r>
-        <w:t>portfolio’s contents in terms of your learning and goals (see reverse for guidelines);</w:t>
-      </w:r>
-      <w:r>
-        <w:br/>
-      </w:r>
-    </w:p>
-    <w:p>
-      <w:pPr>
-        <w:numPr>
-          <w:ilvl w:val="0"/>
-          <w:numId w:val="3"/>
-        </w:numPr>
-        <w:ind w:left="540" w:hanging="450"/>
-      </w:pPr>
-      <w:r>
-        <w:rPr>
-          <w:b/>
-        </w:rPr>
-        <w:t xml:space="preserve">representative thumbnails, hyperlinked to final </w:t>
-      </w:r>
-      <w:r>
-        <w:rPr>
-          <w:b/>
-        </w:rPr>
-        <w:t xml:space="preserve">rendered </w:t>
-      </w:r>
-      <w:r>
-        <w:rPr>
-          <w:b/>
-        </w:rPr>
-        <w:t xml:space="preserve">versions </w:t>
-      </w:r>
-      <w:r>
-        <w:t xml:space="preserve">of your four </w:t>
-      </w:r>
-      <w:r>
-        <w:br/>
-      </w:r>
-      <w:r>
-        <w:t>unit projects</w:t>
-      </w:r>
-      <w:r>
-        <w:t>, i.e. Soundscape Narrative</w:t>
-      </w:r>
-      <w:r>
-        <w:t xml:space="preserve"> (mp3)</w:t>
-      </w:r>
-      <w:r>
-        <w:t>, Visual Argument</w:t>
-      </w:r>
-      <w:r>
-        <w:t xml:space="preserve"> (</w:t>
-      </w:r>
-      <w:proofErr w:type="spellStart"/>
-      <w:r>
-        <w:t>png</w:t>
-      </w:r>
-      <w:proofErr w:type="spellEnd"/>
-      <w:r>
-        <w:t>)</w:t>
-      </w:r>
-      <w:r>
-        <w:t>, Website</w:t>
-      </w:r>
-      <w:r>
-        <w:t xml:space="preserve"> (html)</w:t>
-      </w:r>
-      <w:r>
-        <w:t xml:space="preserve">, and </w:t>
-      </w:r>
-      <w:r>
-        <w:t>Consolidation</w:t>
-      </w:r>
-      <w:r>
-        <w:t xml:space="preserve"> (</w:t>
-      </w:r>
-      <w:proofErr w:type="spellStart"/>
-      <w:r>
-        <w:t>tbd</w:t>
-      </w:r>
-      <w:proofErr w:type="spellEnd"/>
-      <w:r>
-        <w:t>)</w:t>
-      </w:r>
-      <w:r>
-        <w:t>;</w:t>
-      </w:r>
-      <w:r>
-        <w:br/>
-      </w:r>
-    </w:p>
-    <w:p>
-      <w:pPr>
-        <w:numPr>
-          <w:ilvl w:val="0"/>
-          <w:numId w:val="3"/>
-        </w:numPr>
-        <w:ind w:left="540" w:hanging="450"/>
-      </w:pPr>
-      <w:r>
-        <w:rPr>
-          <w:b/>
-        </w:rPr>
-        <w:t xml:space="preserve">links to a repository </w:t>
-      </w:r>
-      <w:r>
-        <w:t xml:space="preserve">(on either GitHub or Box) for each of those pieces; </w:t>
-      </w:r>
-      <w:r>
-        <w:br/>
-      </w:r>
-    </w:p>
-    <w:p>
-      <w:pPr>
-        <w:numPr>
-          <w:ilvl w:val="0"/>
-          <w:numId w:val="3"/>
-        </w:numPr>
-        <w:ind w:left="540" w:hanging="450"/>
-      </w:pPr>
-      <w:r>
-        <w:t>and</w:t>
-      </w:r>
-      <w:r>
-        <w:rPr>
-          <w:i/>
-        </w:rPr>
+      <w:r>
+        <w:t>As we have for each individual unit, for the final portfolio I’m asking you to write reflectively about the course and your work in it, crystalizing what you’ve learned –</w:t>
+      </w:r>
+      <w:r>
         <w:t xml:space="preserve"> </w:t>
       </w:r>
       <w:r>
-        <w:rPr>
-          <w:b/>
-        </w:rPr>
-        <w:t xml:space="preserve">a </w:t>
-      </w:r>
-      <w:r>
-        <w:rPr>
-          <w:b/>
-        </w:rPr>
-        <w:t>thumbnail of</w:t>
-      </w:r>
-      <w:r>
-        <w:rPr>
-          <w:b/>
-        </w:rPr>
-        <w:t xml:space="preserve"> at least one specific prior draft</w:t>
-      </w:r>
-      <w:r>
-        <w:rPr>
-          <w:b/>
-        </w:rPr>
-        <w:t xml:space="preserve">, hyperlinked to a </w:t>
-      </w:r>
-      <w:r>
-        <w:rPr>
-          <w:b/>
-        </w:rPr>
-        <w:t>commit</w:t>
-      </w:r>
-      <w:r>
-        <w:rPr>
-          <w:b/>
-        </w:rPr>
-        <w:t xml:space="preserve"> </w:t>
-      </w:r>
-      <w:r>
-        <w:rPr>
-          <w:b/>
-        </w:rPr>
-        <w:t xml:space="preserve">in </w:t>
-      </w:r>
-      <w:r>
-        <w:rPr>
-          <w:b/>
-        </w:rPr>
-        <w:t xml:space="preserve">that project’s </w:t>
-      </w:r>
-      <w:r>
-        <w:rPr>
-          <w:b/>
-        </w:rPr>
-        <w:t>revision history</w:t>
-      </w:r>
-      <w:r>
-        <w:t>, allowing you to talk about your revision skills</w:t>
-      </w:r>
-      <w:r>
-        <w:t xml:space="preserve"> and/or strategies</w:t>
-      </w:r>
-      <w:r>
-        <w:t xml:space="preserve">. </w:t>
-      </w:r>
-    </w:p>
-    <w:p>
-      <w:pPr>
-        <w:tabs>
-          <w:tab w:val="right" w:pos="10080"/>
-        </w:tabs>
-        <w:spacing w:after="120"/>
-        <w:rPr>
-          <w:b/>
-        </w:rPr>
-      </w:pPr>
-    </w:p>
-    <w:p>
-      <w:pPr>
-        <w:tabs>
-          <w:tab w:val="right" w:pos="10080"/>
-        </w:tabs>
-        <w:spacing w:after="120"/>
-        <w:rPr>
-          <w:b/>
-        </w:rPr>
-      </w:pPr>
-    </w:p>
-    <w:p>
-      <w:pPr>
-        <w:tabs>
-          <w:tab w:val="right" w:pos="10080"/>
-        </w:tabs>
-        <w:spacing w:after="120"/>
-        <w:rPr>
-          <w:b/>
-          <w:smallCaps/>
-        </w:rPr>
-      </w:pPr>
-      <w:r>
-        <w:rPr>
-          <w:b/>
-        </w:rPr>
-        <w:t xml:space="preserve">Checklist:  </w:t>
-      </w:r>
-      <w:r>
-        <w:rPr>
-          <w:b/>
-          <w:smallCaps/>
-        </w:rPr>
-        <w:t xml:space="preserve">Before publishing my portfolio, I have </w:t>
-      </w:r>
-      <w:r>
-        <w:rPr>
-          <w:b/>
-          <w:smallCaps/>
-        </w:rPr>
-        <w:t>done</w:t>
-      </w:r>
-      <w:r>
-        <w:rPr>
-          <w:b/>
-          <w:smallCaps/>
-        </w:rPr>
-        <w:t xml:space="preserve"> the following:</w:t>
-      </w:r>
-      <w:r>
-        <w:rPr>
-          <w:b/>
-          <w:smallCaps/>
-        </w:rPr>
-        <w:br/>
-      </w:r>
-      <w:r>
-        <w:rPr>
-          <w:i/>
-          <w:sz w:val="22"/>
-        </w:rPr>
-        <w:t xml:space="preserve">NB: </w:t>
-      </w:r>
-      <w:r>
-        <w:rPr>
-          <w:i/>
-        </w:rPr>
-        <w:t>If you have questions about the checklists or contents, please ask me – don't just skip it.</w:t>
-      </w:r>
-    </w:p>
-    <w:p>
-      <w:pPr>
-        <w:tabs>
-          <w:tab w:val="center" w:pos="8640"/>
-          <w:tab w:val="center" w:pos="9090"/>
-          <w:tab w:val="center" w:pos="9540"/>
-          <w:tab w:val="center" w:pos="9990"/>
-          <w:tab w:val="right" w:pos="10080"/>
-        </w:tabs>
-        <w:spacing w:after="200"/>
-        <w:rPr>
-          <w:color w:val="808080" w:themeColor="background1" w:themeShade="80"/>
-        </w:rPr>
-      </w:pPr>
-      <w:r>
-        <w:rPr>
-          <w:b/>
-          <w:smallCaps/>
-        </w:rPr>
-        <w:tab/>
-      </w:r>
-      <w:r>
-        <w:rPr>
-          <w:color w:val="808080" w:themeColor="background1" w:themeShade="80"/>
-        </w:rPr>
-        <w:t>SN</w:t>
-      </w:r>
-      <w:r>
-        <w:rPr>
-          <w:color w:val="808080" w:themeColor="background1" w:themeShade="80"/>
-        </w:rPr>
-        <w:tab/>
-        <w:t>VA</w:t>
-      </w:r>
-      <w:r>
-        <w:rPr>
-          <w:color w:val="808080" w:themeColor="background1" w:themeShade="80"/>
-        </w:rPr>
-        <w:tab/>
-        <w:t>W</w:t>
-      </w:r>
-      <w:r>
-        <w:rPr>
-          <w:color w:val="808080" w:themeColor="background1" w:themeShade="80"/>
-        </w:rPr>
-        <w:tab/>
-      </w:r>
-      <w:r>
-        <w:rPr>
-          <w:color w:val="808080" w:themeColor="background1" w:themeShade="80"/>
-        </w:rPr>
-        <w:t>C</w:t>
-      </w:r>
-    </w:p>
-    <w:p>
-      <w:pPr>
-        <w:tabs>
-          <w:tab w:val="right" w:pos="10080"/>
-        </w:tabs>
-        <w:spacing w:after="200"/>
-        <w:rPr>
-          <w:rFonts w:ascii="Wingdings" w:hAnsi="Wingdings"/>
-        </w:rPr>
-      </w:pPr>
-      <w:r>
-        <w:t>Chosen thumbnail images for all of my unit projects;</w:t>
-      </w:r>
-      <w:r>
-        <w:tab/>
-      </w:r>
-      <w:r>
-        <w:rPr>
-          <w:rFonts w:ascii="Wingdings" w:hAnsi="Wingdings"/>
-        </w:rPr>
-        <w:t></w:t>
-      </w:r>
-      <w:r>
-        <w:rPr>
-          <w:rFonts w:ascii="Wingdings" w:hAnsi="Wingdings"/>
-        </w:rPr>
-        <w:t></w:t>
-      </w:r>
-      <w:r>
-        <w:rPr>
-          <w:rFonts w:ascii="Wingdings" w:hAnsi="Wingdings"/>
-        </w:rPr>
-        <w:t></w:t>
-      </w:r>
-      <w:r>
-        <w:rPr>
-          <w:rFonts w:ascii="Wingdings" w:hAnsi="Wingdings"/>
-        </w:rPr>
-        <w:t></w:t>
-      </w:r>
-      <w:r>
-        <w:rPr>
-          <w:rFonts w:ascii="Wingdings" w:hAnsi="Wingdings"/>
-        </w:rPr>
-        <w:t></w:t>
-      </w:r>
-      <w:r>
-        <w:rPr>
-          <w:rFonts w:ascii="Wingdings" w:hAnsi="Wingdings"/>
-        </w:rPr>
-        <w:t></w:t>
-      </w:r>
-      <w:r>
-        <w:rPr>
-          <w:rFonts w:ascii="Wingdings" w:hAnsi="Wingdings"/>
-        </w:rPr>
-        <w:t></w:t>
-      </w:r>
-    </w:p>
-    <w:p>
-      <w:pPr>
-        <w:tabs>
-          <w:tab w:val="right" w:pos="10080"/>
-        </w:tabs>
-        <w:spacing w:after="200"/>
-      </w:pPr>
-      <w:r>
-        <w:t>Hyperlinked the thumbnail images to specific final project files (not just full repos);</w:t>
-      </w:r>
-      <w:r>
-        <w:tab/>
-      </w:r>
-      <w:r>
-        <w:rPr>
-          <w:rFonts w:ascii="Wingdings" w:hAnsi="Wingdings"/>
-        </w:rPr>
-        <w:t></w:t>
-      </w:r>
-      <w:r>
-        <w:rPr>
-          <w:rFonts w:ascii="Wingdings" w:hAnsi="Wingdings"/>
-        </w:rPr>
-        <w:t></w:t>
-      </w:r>
-      <w:r>
-        <w:rPr>
-          <w:rFonts w:ascii="Wingdings" w:hAnsi="Wingdings"/>
-        </w:rPr>
-        <w:t></w:t>
-      </w:r>
-      <w:r>
-        <w:rPr>
-          <w:rFonts w:ascii="Wingdings" w:hAnsi="Wingdings"/>
-        </w:rPr>
-        <w:t></w:t>
-      </w:r>
-      <w:r>
-        <w:rPr>
-          <w:rFonts w:ascii="Wingdings" w:hAnsi="Wingdings"/>
-        </w:rPr>
-        <w:t></w:t>
-      </w:r>
-      <w:r>
-        <w:rPr>
-          <w:rFonts w:ascii="Wingdings" w:hAnsi="Wingdings"/>
-        </w:rPr>
-        <w:t></w:t>
-      </w:r>
-      <w:r>
-        <w:rPr>
-          <w:rFonts w:ascii="Wingdings" w:hAnsi="Wingdings"/>
-        </w:rPr>
-        <w:t></w:t>
-      </w:r>
-    </w:p>
-    <w:p>
-      <w:pPr>
-        <w:tabs>
-          <w:tab w:val="right" w:pos="10080"/>
-        </w:tabs>
-        <w:spacing w:after="200"/>
-        <w:rPr>
-          <w:rFonts w:ascii="Wingdings" w:hAnsi="Wingdings"/>
-        </w:rPr>
-      </w:pPr>
-      <w:r>
-        <w:t>Verified that the linked projects will open;</w:t>
-      </w:r>
-      <w:r>
-        <w:tab/>
-      </w:r>
-      <w:r>
-        <w:rPr>
-          <w:rFonts w:ascii="Wingdings" w:hAnsi="Wingdings"/>
-        </w:rPr>
-        <w:t></w:t>
-      </w:r>
-      <w:r>
-        <w:rPr>
-          <w:rFonts w:ascii="Wingdings" w:hAnsi="Wingdings"/>
-        </w:rPr>
-        <w:t></w:t>
-      </w:r>
-      <w:r>
-        <w:rPr>
-          <w:rFonts w:ascii="Wingdings" w:hAnsi="Wingdings"/>
-        </w:rPr>
-        <w:t></w:t>
-      </w:r>
-      <w:r>
-        <w:rPr>
-          <w:rFonts w:ascii="Wingdings" w:hAnsi="Wingdings"/>
-        </w:rPr>
-        <w:t></w:t>
-      </w:r>
-      <w:r>
-        <w:rPr>
-          <w:rFonts w:ascii="Wingdings" w:hAnsi="Wingdings"/>
-        </w:rPr>
-        <w:t></w:t>
-      </w:r>
-      <w:r>
-        <w:rPr>
-          <w:rFonts w:ascii="Wingdings" w:hAnsi="Wingdings"/>
-        </w:rPr>
-        <w:t></w:t>
-      </w:r>
-      <w:r>
-        <w:rPr>
-          <w:rFonts w:ascii="Wingdings" w:hAnsi="Wingdings"/>
-        </w:rPr>
-        <w:t></w:t>
-      </w:r>
-    </w:p>
-    <w:p>
-      <w:pPr>
-        <w:tabs>
-          <w:tab w:val="right" w:pos="10080"/>
-        </w:tabs>
-        <w:spacing w:after="200"/>
-        <w:rPr>
-          <w:rFonts w:ascii="Wingdings" w:hAnsi="Wingdings"/>
-        </w:rPr>
-      </w:pPr>
-      <w:r>
-        <w:t>Linked also to the full repositories that generated the final projects (GH or Box);</w:t>
-      </w:r>
-      <w:r>
-        <w:tab/>
-      </w:r>
-      <w:r>
-        <w:rPr>
-          <w:rFonts w:ascii="Wingdings" w:hAnsi="Wingdings"/>
-        </w:rPr>
-        <w:t></w:t>
-      </w:r>
-      <w:r>
-        <w:rPr>
-          <w:rFonts w:ascii="Wingdings" w:hAnsi="Wingdings"/>
-        </w:rPr>
-        <w:t></w:t>
-      </w:r>
-      <w:r>
-        <w:rPr>
-          <w:rFonts w:ascii="Wingdings" w:hAnsi="Wingdings"/>
-        </w:rPr>
-        <w:t></w:t>
-      </w:r>
-      <w:r>
-        <w:rPr>
-          <w:rFonts w:ascii="Wingdings" w:hAnsi="Wingdings"/>
-        </w:rPr>
-        <w:t></w:t>
-      </w:r>
-      <w:r>
-        <w:rPr>
-          <w:rFonts w:ascii="Wingdings" w:hAnsi="Wingdings"/>
-        </w:rPr>
-        <w:t></w:t>
-      </w:r>
-      <w:r>
-        <w:rPr>
-          <w:rFonts w:ascii="Wingdings" w:hAnsi="Wingdings"/>
-        </w:rPr>
-        <w:t></w:t>
-      </w:r>
-      <w:r>
-        <w:rPr>
-          <w:rFonts w:ascii="Wingdings" w:hAnsi="Wingdings"/>
-        </w:rPr>
-        <w:t></w:t>
-      </w:r>
-    </w:p>
-    <w:p>
-      <w:pPr>
-        <w:tabs>
-          <w:tab w:val="center" w:pos="9270"/>
-        </w:tabs>
-        <w:spacing w:after="200"/>
-        <w:rPr>
-          <w:color w:val="808080" w:themeColor="background1" w:themeShade="80"/>
-        </w:rPr>
-      </w:pPr>
-      <w:r>
-        <w:t xml:space="preserve">Linked to </w:t>
-      </w:r>
-      <w:r>
-        <w:rPr>
-          <w:u w:val="single"/>
-        </w:rPr>
-        <w:t>at least one</w:t>
-      </w:r>
-      <w:r>
-        <w:t xml:space="preserve"> </w:t>
-      </w:r>
-      <w:r>
-        <w:t>non-final draft, providing a basis for demonstrating revision;</w:t>
-      </w:r>
-      <w:r>
-        <w:t xml:space="preserve"> </w:t>
-      </w:r>
-      <w:r>
-        <w:tab/>
-      </w:r>
-      <w:r>
-        <w:rPr>
-          <w:rFonts w:ascii="Wingdings" w:hAnsi="Wingdings"/>
-          <w:color w:val="808080" w:themeColor="background1" w:themeShade="80"/>
-        </w:rPr>
-        <w:t></w:t>
-      </w:r>
-      <w:r>
-        <w:rPr>
-          <w:rFonts w:ascii="Wingdings" w:hAnsi="Wingdings"/>
-          <w:color w:val="808080" w:themeColor="background1" w:themeShade="80"/>
-        </w:rPr>
-        <w:t></w:t>
-      </w:r>
-      <w:r>
-        <w:rPr>
-          <w:rFonts w:ascii="Wingdings" w:hAnsi="Wingdings"/>
-          <w:color w:val="808080" w:themeColor="background1" w:themeShade="80"/>
-        </w:rPr>
-        <w:t></w:t>
-      </w:r>
-      <w:r>
-        <w:rPr>
-          <w:rFonts w:ascii="Wingdings" w:hAnsi="Wingdings"/>
-          <w:color w:val="808080" w:themeColor="background1" w:themeShade="80"/>
-        </w:rPr>
-        <w:t></w:t>
-      </w:r>
-      <w:r>
-        <w:rPr>
-          <w:rFonts w:ascii="Wingdings" w:hAnsi="Wingdings"/>
-          <w:color w:val="808080" w:themeColor="background1" w:themeShade="80"/>
-        </w:rPr>
-        <w:t></w:t>
-      </w:r>
-      <w:r>
-        <w:rPr>
-          <w:rFonts w:ascii="Wingdings" w:hAnsi="Wingdings"/>
-          <w:color w:val="808080" w:themeColor="background1" w:themeShade="80"/>
-        </w:rPr>
-        <w:t></w:t>
-      </w:r>
-      <w:r>
-        <w:rPr>
-          <w:rFonts w:ascii="Wingdings" w:hAnsi="Wingdings"/>
-          <w:color w:val="808080" w:themeColor="background1" w:themeShade="80"/>
-        </w:rPr>
-        <w:t></w:t>
-      </w:r>
-    </w:p>
-    <w:p>
-      <w:pPr>
-        <w:tabs>
-          <w:tab w:val="right" w:pos="10080"/>
-        </w:tabs>
-      </w:pPr>
-    </w:p>
-    <w:p>
-      <w:pPr>
-        <w:tabs>
-          <w:tab w:val="right" w:pos="10080"/>
-        </w:tabs>
-        <w:spacing w:after="200"/>
-      </w:pPr>
-      <w:r>
-        <w:t>Articulated what I’ve learned in the class, using the prompts on the back as guides;</w:t>
-      </w:r>
-      <w:r>
-        <w:t xml:space="preserve"> </w:t>
-      </w:r>
-      <w:r>
-        <w:tab/>
-      </w:r>
-      <w:r>
-        <w:sym w:font="Wingdings" w:char="F072"/>
-      </w:r>
-    </w:p>
-    <w:p>
-      <w:pPr>
-        <w:tabs>
-          <w:tab w:val="right" w:pos="10080"/>
-        </w:tabs>
-        <w:spacing w:after="200"/>
-      </w:pPr>
-      <w:r>
-        <w:t>Introduced each project and draft in my portfolio, highlighting evidence for my</w:t>
-      </w:r>
-      <w:r>
-        <w:tab/>
-      </w:r>
-      <w:r>
-        <w:sym w:font="Wingdings" w:char="F072"/>
-      </w:r>
-      <w:r>
-        <w:br/>
-        <w:t>claims about learning;</w:t>
-      </w:r>
-    </w:p>
-    <w:p>
-      <w:pPr>
-        <w:tabs>
-          <w:tab w:val="right" w:pos="10080"/>
-        </w:tabs>
-      </w:pPr>
-    </w:p>
-    <w:p>
-      <w:pPr>
-        <w:tabs>
-          <w:tab w:val="right" w:pos="10080"/>
-        </w:tabs>
-        <w:spacing w:after="200"/>
-        <w:rPr>
-          <w:b/>
-        </w:rPr>
-      </w:pPr>
-      <w:r>
-        <w:t xml:space="preserve">Published </w:t>
-      </w:r>
-      <w:r>
-        <w:t>your reflection to the appropriate issue queue on our course website.</w:t>
-      </w:r>
-      <w:r>
-        <w:tab/>
-      </w:r>
-      <w:r>
-        <w:sym w:font="Wingdings" w:char="F072"/>
-      </w:r>
-      <w:r>
-        <w:br/>
-      </w:r>
-      <w:r>
-        <w:rPr>
-          <w:sz w:val="16"/>
-          <w:szCs w:val="16"/>
-        </w:rPr>
-        <w:t>(NB: if you prefer your refection stay private, you may email me instead. But I hope you’ll consider sharing your reflections with your peers.)</w:t>
-      </w:r>
-    </w:p>
-    <w:p>
-      <w:pPr>
-        <w:tabs>
-          <w:tab w:val="right" w:pos="9348"/>
-        </w:tabs>
-        <w:spacing w:before="120" w:after="120"/>
-        <w:jc w:val="center"/>
-      </w:pPr>
-      <w:r>
-        <w:t>~ - ~</w:t>
-      </w:r>
-    </w:p>
-    <w:p>
-      <w:pPr>
-        <w:tabs>
-          <w:tab w:val="center" w:pos="1440"/>
-          <w:tab w:val="center" w:pos="5040"/>
-          <w:tab w:val="center" w:pos="8640"/>
-          <w:tab w:val="right" w:pos="10080"/>
-        </w:tabs>
-        <w:spacing w:after="200"/>
-      </w:pPr>
-      <w:r>
-        <w:t xml:space="preserve">In addition to the portfolio, I’m asking everyone to re-take the Tech Comfort Survey, </w:t>
-      </w:r>
-      <w:r>
-        <w:br/>
-        <w:t xml:space="preserve">with one new question about permission to excerpt from your portfolio for teaching:     </w:t>
-      </w:r>
-    </w:p>
-    <w:p>
-      <w:pPr>
-        <w:tabs>
-          <w:tab w:val="center" w:pos="1440"/>
-          <w:tab w:val="center" w:pos="5040"/>
-          <w:tab w:val="center" w:pos="8640"/>
-          <w:tab w:val="right" w:pos="10080"/>
-        </w:tabs>
-        <w:spacing w:after="200"/>
-        <w:jc w:val="center"/>
-      </w:pPr>
-      <w:r>
-        <w:rPr>
-          <w:sz w:val="26"/>
-        </w:rPr>
-        <w:t>bit.ly/</w:t>
-      </w:r>
-      <w:proofErr w:type="spellStart"/>
-      <w:r>
-        <w:rPr>
-          <w:sz w:val="26"/>
-        </w:rPr>
-        <w:t>cdm</w:t>
-      </w:r>
-      <w:proofErr w:type="spellEnd"/>
-      <w:r>
-        <w:rPr>
-          <w:sz w:val="26"/>
-        </w:rPr>
-        <w:t>-tech-survey</w:t>
-      </w:r>
-    </w:p>
-    <w:p>
-      <w:pPr>
-        <w:tabs>
-          <w:tab w:val="center" w:pos="1440"/>
-          <w:tab w:val="center" w:pos="5040"/>
-          <w:tab w:val="center" w:pos="8640"/>
-          <w:tab w:val="right" w:pos="10080"/>
-        </w:tabs>
-        <w:spacing w:after="200"/>
-        <w:sectPr>
-          <w:headerReference w:type="even" r:id="rId8"/>
-          <w:headerReference w:type="default" r:id="rId9"/>
-          <w:headerReference w:type="first" r:id="rId10"/>
-          <w:footnotePr>
-            <w:pos w:val="beneathText"/>
-          </w:footnotePr>
-          <w:pgSz w:w="12240" w:h="15840"/>
-          <w:pgMar w:top="1440" w:right="1080" w:bottom="1440" w:left="1080" w:header="720" w:footer="720" w:gutter="0"/>
-          <w:cols w:space="720"/>
-          <w:titlePg/>
-          <w:docGrid w:linePitch="360"/>
-        </w:sectPr>
-      </w:pPr>
-      <w:r>
-        <w:t xml:space="preserve">This survey will remain open through the end of </w:t>
-      </w:r>
-      <w:r>
-        <w:t>the year</w:t>
-      </w:r>
-      <w:r>
-        <w:t xml:space="preserve">, but you may find it helpful for </w:t>
-      </w:r>
-      <w:r>
-        <w:br/>
-      </w:r>
-      <w:r>
-        <w:t xml:space="preserve">your reflection to finish it </w:t>
-      </w:r>
-      <w:r>
-        <w:t xml:space="preserve">early, to compare your answers now and from the start of the </w:t>
-      </w:r>
-      <w:r>
-        <w:t>term</w:t>
-      </w:r>
-      <w:r>
-        <w:t>.</w:t>
-      </w:r>
-    </w:p>
-    <w:p>
-      <w:r>
-        <w:lastRenderedPageBreak/>
-        <w:t xml:space="preserve">As we have for each individual unit, for the final portfolio I’m asking you to write reflectively about the course and your work in it, crystalizing what you’ve learned – and how you will </w:t>
+        <w:t xml:space="preserve">and how you will </w:t>
       </w:r>
       <w:r>
         <w:t xml:space="preserve">go on </w:t>
@@ -1036,7 +95,7 @@
               </wp:anchor>
             </w:drawing>
           </mc:Choice>
-          <mc:Fallback xmlns:mo="http://schemas.microsoft.com/office/mac/office/2008/main" xmlns:mv="urn:schemas-microsoft-com:mac:vml">
+          <mc:Fallback xmlns:mv="urn:schemas-microsoft-com:mac:vml" xmlns:mo="http://schemas.microsoft.com/office/mac/office/2008/main">
             <w:pict>
               <v:rect id="Rectangle 1" o:spid="_x0000_s1026" style="position:absolute;margin-left:0;margin-top:8.8pt;width:479pt;height:135pt;z-index:-251655168;visibility:visible;mso-wrap-style:square;mso-width-percent:0;mso-height-percent:0;mso-wrap-distance-left:9pt;mso-wrap-distance-top:0;mso-wrap-distance-right:9pt;mso-wrap-distance-bottom:0;mso-position-horizontal:center;mso-position-horizontal-relative:margin;mso-position-vertical:absolute;mso-position-vertical-relative:text;mso-width-percent:0;mso-height-percent:0;mso-width-relative:margin;mso-height-relative:margin;v-text-anchor:middle" o:gfxdata="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" filled="f" strokecolor="#4579b8 [3044]">
                 <w10:wrap anchorx="margin"/>
@@ -1400,17 +459,939 @@
           <w:tab w:val="left" w:pos="720"/>
         </w:tabs>
         <w:ind w:left="360" w:right="360"/>
+        <w:sectPr>
+          <w:headerReference w:type="even" r:id="rId8"/>
+          <w:headerReference w:type="default" r:id="rId9"/>
+          <w:footerReference w:type="even" r:id="rId10"/>
+          <w:footerReference w:type="default" r:id="rId11"/>
+          <w:headerReference w:type="first" r:id="rId12"/>
+          <w:footerReference w:type="first" r:id="rId13"/>
+          <w:pgSz w:w="12240" w:h="15840"/>
+          <w:pgMar w:top="1440" w:right="1440" w:bottom="1440" w:left="1440" w:header="720" w:footer="720" w:gutter="0"/>
+          <w:cols w:space="720"/>
+          <w:docGrid w:linePitch="360"/>
+        </w:sectPr>
       </w:pPr>
       <w:r>
         <w:t xml:space="preserve">Moving forward, what are your plans for continuing to develop your digital media skills? Will you continue working on any of these projects, in </w:t>
       </w:r>
       <w:r>
-        <w:t>other classes or outside class?</w:t>
+        <w:t xml:space="preserve">other classes or outside </w:t>
+      </w:r>
+      <w:proofErr w:type="gramStart"/>
+      <w:r>
+        <w:t>class</w:t>
+      </w:r>
+      <w:proofErr w:type="gramEnd"/>
+      <w:r>
+        <w:t>?</w:t>
+      </w:r>
+    </w:p>
+    <w:p>
+      <w:pPr>
+        <w:ind w:left="540" w:hanging="450"/>
+      </w:pPr>
+      <w:r>
+        <w:rPr>
+          <w:noProof/>
+          <w:lang w:eastAsia="en-US"/>
+        </w:rPr>
+        <w:lastRenderedPageBreak/>
+        <mc:AlternateContent>
+          <mc:Choice Requires="wps">
+            <w:drawing>
+              <wp:anchor distT="0" distB="0" distL="114300" distR="114300" simplePos="0" relativeHeight="251663360" behindDoc="1" locked="0" layoutInCell="1" allowOverlap="1" wp14:anchorId="25F8FA9D" wp14:editId="5BB31D12">
+                <wp:simplePos x="0" y="0"/>
+                <wp:positionH relativeFrom="margin">
+                  <wp:align>center</wp:align>
+                </wp:positionH>
+                <wp:positionV relativeFrom="paragraph">
+                  <wp:posOffset>-136525</wp:posOffset>
+                </wp:positionV>
+                <wp:extent cx="6565900" cy="2438400"/>
+                <wp:effectExtent l="0" t="0" r="38100" b="25400"/>
+                <wp:wrapNone/>
+                <wp:docPr id="6" name="Rectangle 6"/>
+                <wp:cNvGraphicFramePr/>
+                <a:graphic xmlns:a="http://schemas.openxmlformats.org/drawingml/2006/main">
+                  <a:graphicData uri="http://schemas.microsoft.com/office/word/2010/wordprocessingShape">
+                    <wps:wsp>
+                      <wps:cNvSpPr/>
+                      <wps:spPr>
+                        <a:xfrm>
+                          <a:off x="0" y="0"/>
+                          <a:ext cx="6565900" cy="2438400"/>
+                        </a:xfrm>
+                        <a:prstGeom prst="rect">
+                          <a:avLst/>
+                        </a:prstGeom>
+                        <a:noFill/>
+                        <a:effectLst/>
+                      </wps:spPr>
+                      <wps:style>
+                        <a:lnRef idx="1">
+                          <a:schemeClr val="accent1"/>
+                        </a:lnRef>
+                        <a:fillRef idx="3">
+                          <a:schemeClr val="accent1"/>
+                        </a:fillRef>
+                        <a:effectRef idx="2">
+                          <a:schemeClr val="accent1"/>
+                        </a:effectRef>
+                        <a:fontRef idx="minor">
+                          <a:schemeClr val="lt1"/>
+                        </a:fontRef>
+                      </wps:style>
+                      <wps:bodyPr rot="0" spcFirstLastPara="0" vertOverflow="overflow" horzOverflow="overflow" vert="horz" wrap="square" lIns="91440" tIns="45720" rIns="91440" bIns="45720" numCol="1" spcCol="0" rtlCol="0" fromWordArt="0" anchor="ctr" anchorCtr="0" forceAA="0" compatLnSpc="1">
+                        <a:prstTxWarp prst="textNoShape">
+                          <a:avLst/>
+                        </a:prstTxWarp>
+                        <a:noAutofit/>
+                      </wps:bodyPr>
+                    </wps:wsp>
+                  </a:graphicData>
+                </a:graphic>
+              </wp:anchor>
+            </w:drawing>
+          </mc:Choice>
+          <mc:Fallback>
+            <w:pict>
+              <v:rect w14:anchorId="32AB9B75" id="Rectangle 6" o:spid="_x0000_s1026" style="position:absolute;margin-left:0;margin-top:-10.75pt;width:517pt;height:192pt;z-index:-251653120;visibility:visible;mso-wrap-style:square;mso-wrap-distance-left:9pt;mso-wrap-distance-top:0;mso-wrap-distance-right:9pt;mso-wrap-distance-bottom:0;mso-position-horizontal:center;mso-position-horizontal-relative:margin;mso-position-vertical:absolute;mso-position-vertical-relative:text;v-text-anchor:middle" o:gfxdata="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" filled="f" strokecolor="#4579b8 [3044]">
+                <w10:wrap anchorx="margin"/>
+              </v:rect>
+            </w:pict>
+          </mc:Fallback>
+        </mc:AlternateContent>
+      </w:r>
+      <w:r>
+        <w:t>The final portfolio will consist of a single post containing:</w:t>
+      </w:r>
+      <w:r>
+        <w:br/>
+      </w:r>
+    </w:p>
+    <w:p>
+      <w:pPr>
+        <w:numPr>
+          <w:ilvl w:val="0"/>
+          <w:numId w:val="3"/>
+        </w:numPr>
+        <w:ind w:left="540" w:hanging="450"/>
+      </w:pPr>
+      <w:r>
+        <w:t xml:space="preserve">a </w:t>
+      </w:r>
+      <w:r>
+        <w:rPr>
+          <w:b/>
+        </w:rPr>
+        <w:t xml:space="preserve">prose reflection </w:t>
+      </w:r>
+      <w:r>
+        <w:t xml:space="preserve">of at least 800-1200 words, reflecting on the course and framing the </w:t>
+      </w:r>
+      <w:r>
+        <w:br/>
+        <w:t>portfolio’s contents in terms of your learning and goals (see reverse for guidelines);</w:t>
+      </w:r>
+      <w:r>
+        <w:br/>
+      </w:r>
+    </w:p>
+    <w:p>
+      <w:pPr>
+        <w:numPr>
+          <w:ilvl w:val="0"/>
+          <w:numId w:val="3"/>
+        </w:numPr>
+        <w:ind w:left="540" w:hanging="450"/>
+      </w:pPr>
+      <w:r>
+        <w:rPr>
+          <w:b/>
+        </w:rPr>
+        <w:t xml:space="preserve">representative thumbnails, hyperlinked to final </w:t>
+      </w:r>
+      <w:r>
+        <w:rPr>
+          <w:b/>
+        </w:rPr>
+        <w:t xml:space="preserve">rendered </w:t>
+      </w:r>
+      <w:r>
+        <w:rPr>
+          <w:b/>
+        </w:rPr>
+        <w:t xml:space="preserve">versions </w:t>
+      </w:r>
+      <w:r>
+        <w:t xml:space="preserve">of your four </w:t>
+      </w:r>
+      <w:r>
+        <w:br/>
+      </w:r>
+      <w:r>
+        <w:t>unit projects</w:t>
+      </w:r>
+      <w:r>
+        <w:t xml:space="preserve">, </w:t>
+      </w:r>
+      <w:proofErr w:type="gramStart"/>
+      <w:r>
+        <w:t>i.e.</w:t>
+      </w:r>
+      <w:proofErr w:type="gramEnd"/>
+      <w:r>
+        <w:t xml:space="preserve"> Soundscape Narrative (mp3), Visual Argument (</w:t>
+      </w:r>
+      <w:proofErr w:type="spellStart"/>
+      <w:r>
+        <w:t>png</w:t>
+      </w:r>
+      <w:proofErr w:type="spellEnd"/>
+      <w:r>
+        <w:t>), Website (html), and Consolidation (</w:t>
+      </w:r>
+      <w:proofErr w:type="spellStart"/>
+      <w:r>
+        <w:t>tbd</w:t>
+      </w:r>
+      <w:proofErr w:type="spellEnd"/>
+      <w:r>
+        <w:t>);</w:t>
+      </w:r>
+      <w:r>
+        <w:br/>
+      </w:r>
+    </w:p>
+    <w:p>
+      <w:pPr>
+        <w:numPr>
+          <w:ilvl w:val="0"/>
+          <w:numId w:val="3"/>
+        </w:numPr>
+        <w:ind w:left="540" w:hanging="450"/>
+      </w:pPr>
+      <w:r>
+        <w:rPr>
+          <w:b/>
+        </w:rPr>
+        <w:t xml:space="preserve">links to a repository </w:t>
+      </w:r>
+      <w:r>
+        <w:t xml:space="preserve">(on either GitHub or Box) for each of those pieces; </w:t>
+      </w:r>
+      <w:r>
+        <w:br/>
+      </w:r>
+    </w:p>
+    <w:p>
+      <w:pPr>
+        <w:numPr>
+          <w:ilvl w:val="0"/>
+          <w:numId w:val="3"/>
+        </w:numPr>
+        <w:ind w:left="540" w:hanging="450"/>
+      </w:pPr>
+      <w:r>
+        <w:t>and</w:t>
+      </w:r>
+      <w:r>
+        <w:rPr>
+          <w:i/>
+        </w:rPr>
+        <w:t xml:space="preserve"> </w:t>
+      </w:r>
+      <w:r>
+        <w:rPr>
+          <w:b/>
+        </w:rPr>
+        <w:t xml:space="preserve">a </w:t>
+      </w:r>
+      <w:r>
+        <w:rPr>
+          <w:b/>
+        </w:rPr>
+        <w:t>thumbnail of</w:t>
+      </w:r>
+      <w:r>
+        <w:rPr>
+          <w:b/>
+        </w:rPr>
+        <w:t xml:space="preserve"> at least one specific prior draft</w:t>
+      </w:r>
+      <w:r>
+        <w:rPr>
+          <w:b/>
+        </w:rPr>
+        <w:t xml:space="preserve">, hyperlinked to a commit </w:t>
+      </w:r>
+      <w:r>
+        <w:rPr>
+          <w:b/>
+        </w:rPr>
+        <w:t xml:space="preserve">in </w:t>
+      </w:r>
+      <w:r>
+        <w:rPr>
+          <w:b/>
+        </w:rPr>
+        <w:t xml:space="preserve">that project’s </w:t>
+      </w:r>
+      <w:r>
+        <w:rPr>
+          <w:b/>
+        </w:rPr>
+        <w:t>revision history</w:t>
+      </w:r>
+      <w:r>
+        <w:t xml:space="preserve">, allowing you to talk about your revision skills and/or strategies. </w:t>
+      </w:r>
+    </w:p>
+    <w:p>
+      <w:pPr>
+        <w:tabs>
+          <w:tab w:val="right" w:pos="10080"/>
+        </w:tabs>
+        <w:spacing w:after="120"/>
+        <w:rPr>
+          <w:b/>
+        </w:rPr>
+      </w:pPr>
+    </w:p>
+    <w:p>
+      <w:pPr>
+        <w:tabs>
+          <w:tab w:val="right" w:pos="10080"/>
+        </w:tabs>
+        <w:spacing w:after="120"/>
+        <w:rPr>
+          <w:b/>
+        </w:rPr>
+      </w:pPr>
+    </w:p>
+    <w:p>
+      <w:pPr>
+        <w:tabs>
+          <w:tab w:val="right" w:pos="10080"/>
+        </w:tabs>
+        <w:spacing w:after="120"/>
+        <w:rPr>
+          <w:b/>
+          <w:smallCaps/>
+        </w:rPr>
+      </w:pPr>
+      <w:r>
+        <w:rPr>
+          <w:b/>
+        </w:rPr>
+        <w:t xml:space="preserve">Checklist:  </w:t>
+      </w:r>
+      <w:r>
+        <w:rPr>
+          <w:b/>
+          <w:smallCaps/>
+        </w:rPr>
+        <w:t xml:space="preserve">Before publishing my portfolio, I have </w:t>
+      </w:r>
+      <w:r>
+        <w:rPr>
+          <w:b/>
+          <w:smallCaps/>
+        </w:rPr>
+        <w:t>done</w:t>
+      </w:r>
+      <w:r>
+        <w:rPr>
+          <w:b/>
+          <w:smallCaps/>
+        </w:rPr>
+        <w:t xml:space="preserve"> the following:</w:t>
+      </w:r>
+      <w:r>
+        <w:rPr>
+          <w:b/>
+          <w:smallCaps/>
+        </w:rPr>
+        <w:br/>
+      </w:r>
+      <w:r>
+        <w:rPr>
+          <w:i/>
+          <w:sz w:val="22"/>
+        </w:rPr>
+        <w:t xml:space="preserve">NB: </w:t>
+      </w:r>
+      <w:r>
+        <w:rPr>
+          <w:i/>
+        </w:rPr>
+        <w:t>If you have questions about the checklists or contents, please ask me – don't just skip it.</w:t>
+      </w:r>
+    </w:p>
+    <w:p>
+      <w:pPr>
+        <w:tabs>
+          <w:tab w:val="center" w:pos="8640"/>
+          <w:tab w:val="center" w:pos="9090"/>
+          <w:tab w:val="center" w:pos="9540"/>
+          <w:tab w:val="center" w:pos="9990"/>
+          <w:tab w:val="right" w:pos="10080"/>
+        </w:tabs>
+        <w:spacing w:after="200"/>
+        <w:rPr>
+          <w:color w:val="808080" w:themeColor="background1" w:themeShade="80"/>
+        </w:rPr>
+      </w:pPr>
+      <w:r>
+        <w:rPr>
+          <w:b/>
+          <w:smallCaps/>
+        </w:rPr>
+        <w:tab/>
+      </w:r>
+      <w:r>
+        <w:rPr>
+          <w:color w:val="808080" w:themeColor="background1" w:themeShade="80"/>
+        </w:rPr>
+        <w:t>SN</w:t>
+      </w:r>
+      <w:r>
+        <w:rPr>
+          <w:color w:val="808080" w:themeColor="background1" w:themeShade="80"/>
+        </w:rPr>
+        <w:tab/>
+        <w:t>VA</w:t>
+      </w:r>
+      <w:r>
+        <w:rPr>
+          <w:color w:val="808080" w:themeColor="background1" w:themeShade="80"/>
+        </w:rPr>
+        <w:tab/>
+        <w:t>W</w:t>
+      </w:r>
+      <w:r>
+        <w:rPr>
+          <w:color w:val="808080" w:themeColor="background1" w:themeShade="80"/>
+        </w:rPr>
+        <w:tab/>
+      </w:r>
+      <w:r>
+        <w:rPr>
+          <w:color w:val="808080" w:themeColor="background1" w:themeShade="80"/>
+        </w:rPr>
+        <w:t>C</w:t>
+      </w:r>
+    </w:p>
+    <w:p>
+      <w:pPr>
+        <w:tabs>
+          <w:tab w:val="right" w:pos="10080"/>
+        </w:tabs>
+        <w:spacing w:after="200"/>
+        <w:rPr>
+          <w:rFonts w:ascii="Wingdings" w:hAnsi="Wingdings"/>
+        </w:rPr>
+      </w:pPr>
+      <w:r>
+        <w:t xml:space="preserve">Chosen thumbnail images for </w:t>
+      </w:r>
+      <w:proofErr w:type="gramStart"/>
+      <w:r>
+        <w:t>all of</w:t>
+      </w:r>
+      <w:proofErr w:type="gramEnd"/>
+      <w:r>
+        <w:t xml:space="preserve"> my unit projects;</w:t>
+      </w:r>
+      <w:r>
+        <w:tab/>
+      </w:r>
+      <w:r>
+        <w:rPr>
+          <w:rFonts w:ascii="Wingdings" w:hAnsi="Wingdings"/>
+        </w:rPr>
+        <w:t></w:t>
+      </w:r>
+      <w:r>
+        <w:rPr>
+          <w:rFonts w:ascii="Wingdings" w:hAnsi="Wingdings"/>
+        </w:rPr>
+        <w:t></w:t>
+      </w:r>
+      <w:r>
+        <w:rPr>
+          <w:rFonts w:ascii="Wingdings" w:hAnsi="Wingdings"/>
+        </w:rPr>
+        <w:t></w:t>
+      </w:r>
+      <w:r>
+        <w:rPr>
+          <w:rFonts w:ascii="Wingdings" w:hAnsi="Wingdings"/>
+        </w:rPr>
+        <w:t></w:t>
+      </w:r>
+      <w:r>
+        <w:rPr>
+          <w:rFonts w:ascii="Wingdings" w:hAnsi="Wingdings"/>
+        </w:rPr>
+        <w:t></w:t>
+      </w:r>
+      <w:r>
+        <w:rPr>
+          <w:rFonts w:ascii="Wingdings" w:hAnsi="Wingdings"/>
+        </w:rPr>
+        <w:t></w:t>
+      </w:r>
+      <w:r>
+        <w:rPr>
+          <w:rFonts w:ascii="Wingdings" w:hAnsi="Wingdings"/>
+        </w:rPr>
+        <w:t></w:t>
+      </w:r>
+    </w:p>
+    <w:p>
+      <w:pPr>
+        <w:tabs>
+          <w:tab w:val="right" w:pos="10080"/>
+        </w:tabs>
+        <w:spacing w:after="200"/>
+      </w:pPr>
+      <w:r>
+        <w:t>Hyperlinked the thumbnail images to specific final project files (not just full repos);</w:t>
+      </w:r>
+      <w:r>
+        <w:tab/>
+      </w:r>
+      <w:r>
+        <w:rPr>
+          <w:rFonts w:ascii="Wingdings" w:hAnsi="Wingdings"/>
+        </w:rPr>
+        <w:t></w:t>
+      </w:r>
+      <w:r>
+        <w:rPr>
+          <w:rFonts w:ascii="Wingdings" w:hAnsi="Wingdings"/>
+        </w:rPr>
+        <w:t></w:t>
+      </w:r>
+      <w:r>
+        <w:rPr>
+          <w:rFonts w:ascii="Wingdings" w:hAnsi="Wingdings"/>
+        </w:rPr>
+        <w:t></w:t>
+      </w:r>
+      <w:r>
+        <w:rPr>
+          <w:rFonts w:ascii="Wingdings" w:hAnsi="Wingdings"/>
+        </w:rPr>
+        <w:t></w:t>
+      </w:r>
+      <w:r>
+        <w:rPr>
+          <w:rFonts w:ascii="Wingdings" w:hAnsi="Wingdings"/>
+        </w:rPr>
+        <w:t></w:t>
+      </w:r>
+      <w:r>
+        <w:rPr>
+          <w:rFonts w:ascii="Wingdings" w:hAnsi="Wingdings"/>
+        </w:rPr>
+        <w:t></w:t>
+      </w:r>
+      <w:r>
+        <w:rPr>
+          <w:rFonts w:ascii="Wingdings" w:hAnsi="Wingdings"/>
+        </w:rPr>
+        <w:t></w:t>
+      </w:r>
+    </w:p>
+    <w:p>
+      <w:pPr>
+        <w:tabs>
+          <w:tab w:val="right" w:pos="10080"/>
+        </w:tabs>
+        <w:spacing w:after="200"/>
+        <w:rPr>
+          <w:rFonts w:ascii="Wingdings" w:hAnsi="Wingdings"/>
+        </w:rPr>
+      </w:pPr>
+      <w:r>
+        <w:t>Verified that the linked projects will open;</w:t>
+      </w:r>
+      <w:r>
+        <w:tab/>
+      </w:r>
+      <w:r>
+        <w:rPr>
+          <w:rFonts w:ascii="Wingdings" w:hAnsi="Wingdings"/>
+        </w:rPr>
+        <w:t></w:t>
+      </w:r>
+      <w:r>
+        <w:rPr>
+          <w:rFonts w:ascii="Wingdings" w:hAnsi="Wingdings"/>
+        </w:rPr>
+        <w:t></w:t>
+      </w:r>
+      <w:r>
+        <w:rPr>
+          <w:rFonts w:ascii="Wingdings" w:hAnsi="Wingdings"/>
+        </w:rPr>
+        <w:t></w:t>
+      </w:r>
+      <w:r>
+        <w:rPr>
+          <w:rFonts w:ascii="Wingdings" w:hAnsi="Wingdings"/>
+        </w:rPr>
+        <w:t></w:t>
+      </w:r>
+      <w:r>
+        <w:rPr>
+          <w:rFonts w:ascii="Wingdings" w:hAnsi="Wingdings"/>
+        </w:rPr>
+        <w:t></w:t>
+      </w:r>
+      <w:r>
+        <w:rPr>
+          <w:rFonts w:ascii="Wingdings" w:hAnsi="Wingdings"/>
+        </w:rPr>
+        <w:t></w:t>
+      </w:r>
+      <w:r>
+        <w:rPr>
+          <w:rFonts w:ascii="Wingdings" w:hAnsi="Wingdings"/>
+        </w:rPr>
+        <w:t></w:t>
+      </w:r>
+    </w:p>
+    <w:p>
+      <w:pPr>
+        <w:tabs>
+          <w:tab w:val="right" w:pos="10080"/>
+        </w:tabs>
+        <w:spacing w:after="200"/>
+        <w:rPr>
+          <w:rFonts w:ascii="Wingdings" w:hAnsi="Wingdings"/>
+        </w:rPr>
+      </w:pPr>
+      <w:r>
+        <w:t>Linked also to the full repositories that generated the final projects (GH or Box);</w:t>
+      </w:r>
+      <w:r>
+        <w:tab/>
+      </w:r>
+      <w:r>
+        <w:rPr>
+          <w:rFonts w:ascii="Wingdings" w:hAnsi="Wingdings"/>
+        </w:rPr>
+        <w:t></w:t>
+      </w:r>
+      <w:r>
+        <w:rPr>
+          <w:rFonts w:ascii="Wingdings" w:hAnsi="Wingdings"/>
+        </w:rPr>
+        <w:t></w:t>
+      </w:r>
+      <w:r>
+        <w:rPr>
+          <w:rFonts w:ascii="Wingdings" w:hAnsi="Wingdings"/>
+        </w:rPr>
+        <w:t></w:t>
+      </w:r>
+      <w:r>
+        <w:rPr>
+          <w:rFonts w:ascii="Wingdings" w:hAnsi="Wingdings"/>
+        </w:rPr>
+        <w:t></w:t>
+      </w:r>
+      <w:r>
+        <w:rPr>
+          <w:rFonts w:ascii="Wingdings" w:hAnsi="Wingdings"/>
+        </w:rPr>
+        <w:t></w:t>
+      </w:r>
+      <w:r>
+        <w:rPr>
+          <w:rFonts w:ascii="Wingdings" w:hAnsi="Wingdings"/>
+        </w:rPr>
+        <w:t></w:t>
+      </w:r>
+      <w:r>
+        <w:rPr>
+          <w:rFonts w:ascii="Wingdings" w:hAnsi="Wingdings"/>
+        </w:rPr>
+        <w:t></w:t>
+      </w:r>
+    </w:p>
+    <w:p>
+      <w:pPr>
+        <w:tabs>
+          <w:tab w:val="center" w:pos="9270"/>
+        </w:tabs>
+        <w:spacing w:after="200"/>
+        <w:rPr>
+          <w:color w:val="808080" w:themeColor="background1" w:themeShade="80"/>
+        </w:rPr>
+      </w:pPr>
+      <w:r>
+        <w:t xml:space="preserve">Included </w:t>
+      </w:r>
+      <w:r>
+        <w:rPr>
+          <w:u w:val="single"/>
+        </w:rPr>
+        <w:t>at least one</w:t>
+      </w:r>
+      <w:r>
+        <w:t xml:space="preserve"> </w:t>
+      </w:r>
+      <w:r>
+        <w:t>non-final draft, providing a basis for demonstrating revision;</w:t>
+      </w:r>
+      <w:r>
+        <w:t xml:space="preserve"> </w:t>
+      </w:r>
+      <w:r>
+        <w:tab/>
+      </w:r>
+      <w:r>
+        <w:rPr>
+          <w:rFonts w:ascii="Wingdings" w:hAnsi="Wingdings"/>
+          <w:color w:val="808080" w:themeColor="background1" w:themeShade="80"/>
+        </w:rPr>
+        <w:t></w:t>
+      </w:r>
+      <w:r>
+        <w:rPr>
+          <w:rFonts w:ascii="Wingdings" w:hAnsi="Wingdings"/>
+          <w:color w:val="808080" w:themeColor="background1" w:themeShade="80"/>
+        </w:rPr>
+        <w:t></w:t>
+      </w:r>
+      <w:r>
+        <w:rPr>
+          <w:rFonts w:ascii="Wingdings" w:hAnsi="Wingdings"/>
+          <w:color w:val="808080" w:themeColor="background1" w:themeShade="80"/>
+        </w:rPr>
+        <w:t></w:t>
+      </w:r>
+      <w:r>
+        <w:rPr>
+          <w:rFonts w:ascii="Wingdings" w:hAnsi="Wingdings"/>
+          <w:color w:val="808080" w:themeColor="background1" w:themeShade="80"/>
+        </w:rPr>
+        <w:t></w:t>
+      </w:r>
+      <w:r>
+        <w:rPr>
+          <w:rFonts w:ascii="Wingdings" w:hAnsi="Wingdings"/>
+          <w:color w:val="808080" w:themeColor="background1" w:themeShade="80"/>
+        </w:rPr>
+        <w:t></w:t>
+      </w:r>
+      <w:r>
+        <w:rPr>
+          <w:rFonts w:ascii="Wingdings" w:hAnsi="Wingdings"/>
+          <w:color w:val="808080" w:themeColor="background1" w:themeShade="80"/>
+        </w:rPr>
+        <w:t></w:t>
+      </w:r>
+      <w:r>
+        <w:rPr>
+          <w:rFonts w:ascii="Wingdings" w:hAnsi="Wingdings"/>
+          <w:color w:val="808080" w:themeColor="background1" w:themeShade="80"/>
+        </w:rPr>
+        <w:t></w:t>
+      </w:r>
+    </w:p>
+    <w:p>
+      <w:pPr>
+        <w:tabs>
+          <w:tab w:val="right" w:pos="10080"/>
+        </w:tabs>
+      </w:pPr>
+    </w:p>
+    <w:p>
+      <w:pPr>
+        <w:tabs>
+          <w:tab w:val="right" w:pos="10080"/>
+        </w:tabs>
+        <w:spacing w:after="200"/>
+      </w:pPr>
+      <w:r>
+        <w:t>Articulated what I’ve learned in the class, using the prompts on the back as guides;</w:t>
+      </w:r>
+      <w:r>
+        <w:t xml:space="preserve"> </w:t>
+      </w:r>
+      <w:r>
+        <w:tab/>
+      </w:r>
+      <w:r>
+        <w:sym w:font="Wingdings" w:char="F072"/>
+      </w:r>
+    </w:p>
+    <w:p>
+      <w:pPr>
+        <w:tabs>
+          <w:tab w:val="right" w:pos="10080"/>
+        </w:tabs>
+        <w:spacing w:after="200"/>
+      </w:pPr>
+      <w:r>
+        <w:t>Introduced each project and draft in my portfolio, highlighting evidence for my</w:t>
+      </w:r>
+      <w:r>
+        <w:tab/>
+      </w:r>
+      <w:r>
+        <w:sym w:font="Wingdings" w:char="F072"/>
+      </w:r>
+      <w:r>
+        <w:br/>
+        <w:t xml:space="preserve">claims about </w:t>
+      </w:r>
+      <w:proofErr w:type="gramStart"/>
+      <w:r>
+        <w:t>learning;</w:t>
+      </w:r>
+      <w:proofErr w:type="gramEnd"/>
+    </w:p>
+    <w:p>
+      <w:pPr>
+        <w:tabs>
+          <w:tab w:val="right" w:pos="10080"/>
+        </w:tabs>
+      </w:pPr>
+    </w:p>
+    <w:p>
+      <w:pPr>
+        <w:tabs>
+          <w:tab w:val="right" w:pos="10080"/>
+        </w:tabs>
+        <w:spacing w:after="200"/>
+        <w:rPr>
+          <w:b/>
+        </w:rPr>
+      </w:pPr>
+      <w:r>
+        <w:t xml:space="preserve">Published </w:t>
+      </w:r>
+      <w:r>
+        <w:t>your reflection to the appropriate issue queue on our course website.</w:t>
+      </w:r>
+      <w:r>
+        <w:tab/>
+      </w:r>
+      <w:r>
+        <w:sym w:font="Wingdings" w:char="F072"/>
+      </w:r>
+      <w:r>
+        <w:br/>
+      </w:r>
+      <w:r>
+        <w:rPr>
+          <w:sz w:val="16"/>
+          <w:szCs w:val="16"/>
+        </w:rPr>
+        <w:t>(NB: if you prefer your refection stay private, you may email me instead. But I hope you’ll consider sharing your reflections with your peers.)</w:t>
+      </w:r>
+    </w:p>
+    <w:p>
+      <w:pPr>
+        <w:tabs>
+          <w:tab w:val="right" w:pos="9348"/>
+        </w:tabs>
+        <w:spacing w:before="120" w:after="120"/>
+        <w:jc w:val="center"/>
+      </w:pPr>
+      <w:r>
+        <w:t>~ - ~</w:t>
+      </w:r>
+    </w:p>
+    <w:p>
+      <w:pPr>
+        <w:tabs>
+          <w:tab w:val="center" w:pos="1440"/>
+          <w:tab w:val="center" w:pos="5040"/>
+          <w:tab w:val="center" w:pos="8640"/>
+          <w:tab w:val="right" w:pos="10080"/>
+        </w:tabs>
+        <w:spacing w:after="200"/>
+      </w:pPr>
+      <w:r>
+        <w:t xml:space="preserve">In addition to the portfolio, I’m asking everyone to re-take the Tech Comfort Survey, </w:t>
+      </w:r>
+      <w:r>
+        <w:br/>
+        <w:t xml:space="preserve">with one new question about permission to excerpt from your portfolio for teaching:     </w:t>
+      </w:r>
+    </w:p>
+    <w:p>
+      <w:pPr>
+        <w:tabs>
+          <w:tab w:val="center" w:pos="1440"/>
+          <w:tab w:val="center" w:pos="5040"/>
+          <w:tab w:val="center" w:pos="8640"/>
+          <w:tab w:val="right" w:pos="10080"/>
+        </w:tabs>
+        <w:spacing w:after="200"/>
+        <w:jc w:val="center"/>
+      </w:pPr>
+      <w:r>
+        <w:rPr>
+          <w:sz w:val="26"/>
+        </w:rPr>
+        <w:t>bit.ly/tech-</w:t>
+      </w:r>
+      <w:r>
+        <w:rPr>
+          <w:sz w:val="26"/>
+        </w:rPr>
+        <w:t>comfort-redux</w:t>
+      </w:r>
+    </w:p>
+    <w:p>
+      <w:pPr>
+        <w:tabs>
+          <w:tab w:val="center" w:pos="1440"/>
+          <w:tab w:val="center" w:pos="5040"/>
+          <w:tab w:val="center" w:pos="8640"/>
+          <w:tab w:val="right" w:pos="10080"/>
+        </w:tabs>
+        <w:spacing w:after="200"/>
+      </w:pPr>
+      <w:r>
+        <w:t xml:space="preserve">This survey will remain open through the end of the </w:t>
+      </w:r>
+      <w:proofErr w:type="gramStart"/>
+      <w:r>
+        <w:t>year, but</w:t>
+      </w:r>
+      <w:proofErr w:type="gramEnd"/>
+      <w:r>
+        <w:t xml:space="preserve"> </w:t>
+      </w:r>
+      <w:r>
+        <w:t>filling it out early may help with</w:t>
+      </w:r>
+      <w:r>
+        <w:t xml:space="preserve"> your reflection, </w:t>
+      </w:r>
+      <w:r>
+        <w:t xml:space="preserve">allowing you </w:t>
+      </w:r>
+      <w:r>
+        <w:t>to compare your answers now and from the start of the term</w:t>
+      </w:r>
+      <w:r>
+        <w:t>.</w:t>
       </w:r>
     </w:p>
     <w:sectPr>
-      <w:headerReference w:type="default" r:id="rId11"/>
-      <w:footerReference w:type="default" r:id="rId12"/>
+      <w:headerReference w:type="default" r:id="rId14"/>
+      <w:footerReference w:type="default" r:id="rId15"/>
       <w:pgSz w:w="12240" w:h="15840"/>
       <w:pgMar w:top="1440" w:right="1440" w:bottom="1440" w:left="1440" w:header="720" w:footer="720" w:gutter="0"/>
       <w:cols w:space="720"/>
@@ -1421,7 +1402,7 @@
 </file>
 
 <file path=word/endnotes.xml><?xml version="1.0" encoding="utf-8"?>
-<w:endnotes xmlns:wpc="http://schemas.microsoft.com/office/word/2010/wordprocessingCanvas" xmlns:cx="http://schemas.microsoft.com/office/drawing/2014/chartex" xmlns:cx1="http://schemas.microsoft.com/office/drawing/2015/9/8/chartex" xmlns:cx2="http://schemas.microsoft.com/office/drawing/2015/10/21/chartex" xmlns:cx3="http://schemas.microsoft.com/office/drawing/2016/5/9/chartex" xmlns:cx4="http://schemas.microsoft.com/office/drawing/2016/5/10/chartex" xmlns:cx5="http://schemas.microsoft.com/office/drawing/2016/5/11/chartex" xmlns:cx6="http://schemas.microsoft.com/office/drawing/2016/5/12/chartex" xmlns:cx7="http://schemas.microsoft.com/office/drawing/2016/5/13/chartex" xmlns:cx8="http://schemas.microsoft.com/office/drawing/2016/5/14/chartex" xmlns:mc="http://schemas.openxmlformats.org/markup-compatibility/2006" xmlns:aink="http://schemas.microsoft.com/office/drawing/2016/ink" xmlns:am3d="http://schemas.microsoft.com/office/drawing/2017/model3d" xmlns:o="urn:schemas-microsoft-com:office:office" xmlns:r="http://schemas.openxmlformats.org/officeDocument/2006/relationships" xmlns:m="http://schemas.openxmlformats.org/officeDocument/2006/math" xmlns:v="urn:schemas-microsoft-com:vml" xmlns:wp14="http://schemas.microsoft.com/office/word/2010/wordprocessingDrawing" xmlns:wp="http://schemas.openxmlformats.org/drawingml/2006/wordprocessingDrawing" xmlns:w10="urn:schemas-microsoft-com:office:word" xmlns:w="http://schemas.openxmlformats.org/wordprocessingml/2006/main" xmlns:w14="http://schemas.microsoft.com/office/word/2010/wordml" xmlns:w15="http://schemas.microsoft.com/office/word/2012/wordml" xmlns:w16cex="http://schemas.microsoft.com/office/word/2018/wordml/cex" xmlns:w16cid="http://schemas.microsoft.com/office/word/2016/wordml/cid" xmlns:w16="http://schemas.microsoft.com/office/word/2018/wordml" xmlns:w16se="http://schemas.microsoft.com/office/word/2015/wordml/symex" xmlns:wpg="http://schemas.microsoft.com/office/word/2010/wordprocessingGroup" xmlns:wpi="http://schemas.microsoft.com/office/word/2010/wordprocessingInk" xmlns:wne="http://schemas.microsoft.com/office/word/2006/wordml" xmlns:wps="http://schemas.microsoft.com/office/word/2010/wordprocessingShape" mc:Ignorable="w14 w15 w16se w16cid w16 w16cex wp14">
+<w:endnotes xmlns:wpc="http://schemas.microsoft.com/office/word/2010/wordprocessingCanvas" xmlns:cx="http://schemas.microsoft.com/office/drawing/2014/chartex" xmlns:cx1="http://schemas.microsoft.com/office/drawing/2015/9/8/chartex" xmlns:cx2="http://schemas.microsoft.com/office/drawing/2015/10/21/chartex" xmlns:cx3="http://schemas.microsoft.com/office/drawing/2016/5/9/chartex" xmlns:cx4="http://schemas.microsoft.com/office/drawing/2016/5/10/chartex" xmlns:cx5="http://schemas.microsoft.com/office/drawing/2016/5/11/chartex" xmlns:cx6="http://schemas.microsoft.com/office/drawing/2016/5/12/chartex" xmlns:cx7="http://schemas.microsoft.com/office/drawing/2016/5/13/chartex" xmlns:cx8="http://schemas.microsoft.com/office/drawing/2016/5/14/chartex" xmlns:mc="http://schemas.openxmlformats.org/markup-compatibility/2006" xmlns:aink="http://schemas.microsoft.com/office/drawing/2016/ink" xmlns:am3d="http://schemas.microsoft.com/office/drawing/2017/model3d" xmlns:o="urn:schemas-microsoft-com:office:office" xmlns:r="http://schemas.openxmlformats.org/officeDocument/2006/relationships" xmlns:m="http://schemas.openxmlformats.org/officeDocument/2006/math" xmlns:v="urn:schemas-microsoft-com:vml" xmlns:wp14="http://schemas.microsoft.com/office/word/2010/wordprocessingDrawing" xmlns:wp="http://schemas.openxmlformats.org/drawingml/2006/wordprocessingDrawing" xmlns:w10="urn:schemas-microsoft-com:office:word" xmlns:w="http://schemas.openxmlformats.org/wordprocessingml/2006/main" xmlns:w14="http://schemas.microsoft.com/office/word/2010/wordml" xmlns:w15="http://schemas.microsoft.com/office/word/2012/wordml" xmlns:w16cex="http://schemas.microsoft.com/office/word/2018/wordml/cex" xmlns:w16cid="http://schemas.microsoft.com/office/word/2016/wordml/cid" xmlns:w16="http://schemas.microsoft.com/office/word/2018/wordml" xmlns:w16sdtdh="http://schemas.microsoft.com/office/word/2020/wordml/sdtdatahash" xmlns:w16se="http://schemas.microsoft.com/office/word/2015/wordml/symex" xmlns:wpg="http://schemas.microsoft.com/office/word/2010/wordprocessingGroup" xmlns:wpi="http://schemas.microsoft.com/office/word/2010/wordprocessingInk" xmlns:wne="http://schemas.microsoft.com/office/word/2006/wordml" xmlns:wps="http://schemas.microsoft.com/office/word/2010/wordprocessingShape" mc:Ignorable="w14 w15 w16se w16cid w16 w16cex w16sdtdh wp14">
   <w:endnote w:type="separator" w:id="-1">
     <w:p>
       <w:r>
@@ -1440,7 +1421,48 @@
 </file>
 
 <file path=word/footer1.xml><?xml version="1.0" encoding="utf-8"?>
-<w:ftr xmlns:wpc="http://schemas.microsoft.com/office/word/2010/wordprocessingCanvas" xmlns:cx="http://schemas.microsoft.com/office/drawing/2014/chartex" xmlns:cx1="http://schemas.microsoft.com/office/drawing/2015/9/8/chartex" xmlns:cx2="http://schemas.microsoft.com/office/drawing/2015/10/21/chartex" xmlns:cx3="http://schemas.microsoft.com/office/drawing/2016/5/9/chartex" xmlns:cx4="http://schemas.microsoft.com/office/drawing/2016/5/10/chartex" xmlns:cx5="http://schemas.microsoft.com/office/drawing/2016/5/11/chartex" xmlns:cx6="http://schemas.microsoft.com/office/drawing/2016/5/12/chartex" xmlns:cx7="http://schemas.microsoft.com/office/drawing/2016/5/13/chartex" xmlns:cx8="http://schemas.microsoft.com/office/drawing/2016/5/14/chartex" xmlns:mc="http://schemas.openxmlformats.org/markup-compatibility/2006" xmlns:aink="http://schemas.microsoft.com/office/drawing/2016/ink" xmlns:am3d="http://schemas.microsoft.com/office/drawing/2017/model3d" xmlns:o="urn:schemas-microsoft-com:office:office" xmlns:r="http://schemas.openxmlformats.org/officeDocument/2006/relationships" xmlns:m="http://schemas.openxmlformats.org/officeDocument/2006/math" xmlns:v="urn:schemas-microsoft-com:vml" xmlns:wp14="http://schemas.microsoft.com/office/word/2010/wordprocessingDrawing" xmlns:wp="http://schemas.openxmlformats.org/drawingml/2006/wordprocessingDrawing" xmlns:w10="urn:schemas-microsoft-com:office:word" xmlns:w="http://schemas.openxmlformats.org/wordprocessingml/2006/main" xmlns:w14="http://schemas.microsoft.com/office/word/2010/wordml" xmlns:w15="http://schemas.microsoft.com/office/word/2012/wordml" xmlns:w16cex="http://schemas.microsoft.com/office/word/2018/wordml/cex" xmlns:w16cid="http://schemas.microsoft.com/office/word/2016/wordml/cid" xmlns:w16="http://schemas.microsoft.com/office/word/2018/wordml" xmlns:w16se="http://schemas.microsoft.com/office/word/2015/wordml/symex" xmlns:wpg="http://schemas.microsoft.com/office/word/2010/wordprocessingGroup" xmlns:wpi="http://schemas.microsoft.com/office/word/2010/wordprocessingInk" xmlns:wne="http://schemas.microsoft.com/office/word/2006/wordml" xmlns:wps="http://schemas.microsoft.com/office/word/2010/wordprocessingShape" mc:Ignorable="w14 w15 w16se w16cid w16 w16cex wp14">
+<w:ftr xmlns:wpc="http://schemas.microsoft.com/office/word/2010/wordprocessingCanvas" xmlns:cx="http://schemas.microsoft.com/office/drawing/2014/chartex" xmlns:cx1="http://schemas.microsoft.com/office/drawing/2015/9/8/chartex" xmlns:cx2="http://schemas.microsoft.com/office/drawing/2015/10/21/chartex" xmlns:cx3="http://schemas.microsoft.com/office/drawing/2016/5/9/chartex" xmlns:cx4="http://schemas.microsoft.com/office/drawing/2016/5/10/chartex" xmlns:cx5="http://schemas.microsoft.com/office/drawing/2016/5/11/chartex" xmlns:cx6="http://schemas.microsoft.com/office/drawing/2016/5/12/chartex" xmlns:cx7="http://schemas.microsoft.com/office/drawing/2016/5/13/chartex" xmlns:cx8="http://schemas.microsoft.com/office/drawing/2016/5/14/chartex" xmlns:mc="http://schemas.openxmlformats.org/markup-compatibility/2006" xmlns:aink="http://schemas.microsoft.com/office/drawing/2016/ink" xmlns:am3d="http://schemas.microsoft.com/office/drawing/2017/model3d" xmlns:o="urn:schemas-microsoft-com:office:office" xmlns:r="http://schemas.openxmlformats.org/officeDocument/2006/relationships" xmlns:m="http://schemas.openxmlformats.org/officeDocument/2006/math" xmlns:v="urn:schemas-microsoft-com:vml" xmlns:wp14="http://schemas.microsoft.com/office/word/2010/wordprocessingDrawing" xmlns:wp="http://schemas.openxmlformats.org/drawingml/2006/wordprocessingDrawing" xmlns:w10="urn:schemas-microsoft-com:office:word" xmlns:w="http://schemas.openxmlformats.org/wordprocessingml/2006/main" xmlns:w14="http://schemas.microsoft.com/office/word/2010/wordml" xmlns:w15="http://schemas.microsoft.com/office/word/2012/wordml" xmlns:w16cex="http://schemas.microsoft.com/office/word/2018/wordml/cex" xmlns:w16cid="http://schemas.microsoft.com/office/word/2016/wordml/cid" xmlns:w16="http://schemas.microsoft.com/office/word/2018/wordml" xmlns:w16sdtdh="http://schemas.microsoft.com/office/word/2020/wordml/sdtdatahash" xmlns:w16se="http://schemas.microsoft.com/office/word/2015/wordml/symex" xmlns:wpg="http://schemas.microsoft.com/office/word/2010/wordprocessingGroup" xmlns:wpi="http://schemas.microsoft.com/office/word/2010/wordprocessingInk" xmlns:wne="http://schemas.microsoft.com/office/word/2006/wordml" xmlns:wps="http://schemas.microsoft.com/office/word/2010/wordprocessingShape" mc:Ignorable="w14 w15 w16se w16cid w16 w16cex w16sdtdh wp14">
+  <w:p>
+    <w:pPr>
+      <w:pStyle w:val="Footer"/>
+    </w:pPr>
+  </w:p>
+</w:ftr>
+</file>
+
+<file path=word/footer2.xml><?xml version="1.0" encoding="utf-8"?>
+<w:ftr xmlns:wpc="http://schemas.microsoft.com/office/word/2010/wordprocessingCanvas" xmlns:cx="http://schemas.microsoft.com/office/drawing/2014/chartex" xmlns:cx1="http://schemas.microsoft.com/office/drawing/2015/9/8/chartex" xmlns:cx2="http://schemas.microsoft.com/office/drawing/2015/10/21/chartex" xmlns:cx3="http://schemas.microsoft.com/office/drawing/2016/5/9/chartex" xmlns:cx4="http://schemas.microsoft.com/office/drawing/2016/5/10/chartex" xmlns:cx5="http://schemas.microsoft.com/office/drawing/2016/5/11/chartex" xmlns:cx6="http://schemas.microsoft.com/office/drawing/2016/5/12/chartex" xmlns:cx7="http://schemas.microsoft.com/office/drawing/2016/5/13/chartex" xmlns:cx8="http://schemas.microsoft.com/office/drawing/2016/5/14/chartex" xmlns:mc="http://schemas.openxmlformats.org/markup-compatibility/2006" xmlns:aink="http://schemas.microsoft.com/office/drawing/2016/ink" xmlns:am3d="http://schemas.microsoft.com/office/drawing/2017/model3d" xmlns:o="urn:schemas-microsoft-com:office:office" xmlns:r="http://schemas.openxmlformats.org/officeDocument/2006/relationships" xmlns:m="http://schemas.openxmlformats.org/officeDocument/2006/math" xmlns:v="urn:schemas-microsoft-com:vml" xmlns:wp14="http://schemas.microsoft.com/office/word/2010/wordprocessingDrawing" xmlns:wp="http://schemas.openxmlformats.org/drawingml/2006/wordprocessingDrawing" xmlns:w10="urn:schemas-microsoft-com:office:word" xmlns:w="http://schemas.openxmlformats.org/wordprocessingml/2006/main" xmlns:w14="http://schemas.microsoft.com/office/word/2010/wordml" xmlns:w15="http://schemas.microsoft.com/office/word/2012/wordml" xmlns:w16cex="http://schemas.microsoft.com/office/word/2018/wordml/cex" xmlns:w16cid="http://schemas.microsoft.com/office/word/2016/wordml/cid" xmlns:w16="http://schemas.microsoft.com/office/word/2018/wordml" xmlns:w16sdtdh="http://schemas.microsoft.com/office/word/2020/wordml/sdtdatahash" xmlns:w16se="http://schemas.microsoft.com/office/word/2015/wordml/symex" xmlns:wpg="http://schemas.microsoft.com/office/word/2010/wordprocessingGroup" xmlns:wpi="http://schemas.microsoft.com/office/word/2010/wordprocessingInk" xmlns:wne="http://schemas.microsoft.com/office/word/2006/wordml" xmlns:wps="http://schemas.microsoft.com/office/word/2010/wordprocessingShape" mc:Ignorable="w14 w15 w16se w16cid w16 w16cex w16sdtdh wp14">
+  <w:p>
+    <w:pPr>
+      <w:ind w:left="480" w:hanging="480"/>
+      <w:rPr>
+        <w:rFonts w:ascii="Times" w:hAnsi="Times"/>
+        <w:sz w:val="20"/>
+        <w:szCs w:val="20"/>
+        <w:lang w:eastAsia="en-US"/>
+      </w:rPr>
+    </w:pPr>
+  </w:p>
+  <w:p>
+    <w:pPr>
+      <w:pStyle w:val="Footer"/>
+    </w:pPr>
+  </w:p>
+</w:ftr>
+</file>
+
+<file path=word/footer3.xml><?xml version="1.0" encoding="utf-8"?>
+<w:ftr xmlns:wpc="http://schemas.microsoft.com/office/word/2010/wordprocessingCanvas" xmlns:cx="http://schemas.microsoft.com/office/drawing/2014/chartex" xmlns:cx1="http://schemas.microsoft.com/office/drawing/2015/9/8/chartex" xmlns:cx2="http://schemas.microsoft.com/office/drawing/2015/10/21/chartex" xmlns:cx3="http://schemas.microsoft.com/office/drawing/2016/5/9/chartex" xmlns:cx4="http://schemas.microsoft.com/office/drawing/2016/5/10/chartex" xmlns:cx5="http://schemas.microsoft.com/office/drawing/2016/5/11/chartex" xmlns:cx6="http://schemas.microsoft.com/office/drawing/2016/5/12/chartex" xmlns:cx7="http://schemas.microsoft.com/office/drawing/2016/5/13/chartex" xmlns:cx8="http://schemas.microsoft.com/office/drawing/2016/5/14/chartex" xmlns:mc="http://schemas.openxmlformats.org/markup-compatibility/2006" xmlns:aink="http://schemas.microsoft.com/office/drawing/2016/ink" xmlns:am3d="http://schemas.microsoft.com/office/drawing/2017/model3d" xmlns:o="urn:schemas-microsoft-com:office:office" xmlns:r="http://schemas.openxmlformats.org/officeDocument/2006/relationships" xmlns:m="http://schemas.openxmlformats.org/officeDocument/2006/math" xmlns:v="urn:schemas-microsoft-com:vml" xmlns:wp14="http://schemas.microsoft.com/office/word/2010/wordprocessingDrawing" xmlns:wp="http://schemas.openxmlformats.org/drawingml/2006/wordprocessingDrawing" xmlns:w10="urn:schemas-microsoft-com:office:word" xmlns:w="http://schemas.openxmlformats.org/wordprocessingml/2006/main" xmlns:w14="http://schemas.microsoft.com/office/word/2010/wordml" xmlns:w15="http://schemas.microsoft.com/office/word/2012/wordml" xmlns:w16cex="http://schemas.microsoft.com/office/word/2018/wordml/cex" xmlns:w16cid="http://schemas.microsoft.com/office/word/2016/wordml/cid" xmlns:w16="http://schemas.microsoft.com/office/word/2018/wordml" xmlns:w16sdtdh="http://schemas.microsoft.com/office/word/2020/wordml/sdtdatahash" xmlns:w16se="http://schemas.microsoft.com/office/word/2015/wordml/symex" xmlns:wpg="http://schemas.microsoft.com/office/word/2010/wordprocessingGroup" xmlns:wpi="http://schemas.microsoft.com/office/word/2010/wordprocessingInk" xmlns:wne="http://schemas.microsoft.com/office/word/2006/wordml" xmlns:wps="http://schemas.microsoft.com/office/word/2010/wordprocessingShape" mc:Ignorable="w14 w15 w16se w16cid w16 w16cex w16sdtdh wp14">
+  <w:p>
+    <w:pPr>
+      <w:pStyle w:val="Footer"/>
+    </w:pPr>
+  </w:p>
+</w:ftr>
+</file>
+
+<file path=word/footer4.xml><?xml version="1.0" encoding="utf-8"?>
+<w:ftr xmlns:wpc="http://schemas.microsoft.com/office/word/2010/wordprocessingCanvas" xmlns:cx="http://schemas.microsoft.com/office/drawing/2014/chartex" xmlns:cx1="http://schemas.microsoft.com/office/drawing/2015/9/8/chartex" xmlns:cx2="http://schemas.microsoft.com/office/drawing/2015/10/21/chartex" xmlns:cx3="http://schemas.microsoft.com/office/drawing/2016/5/9/chartex" xmlns:cx4="http://schemas.microsoft.com/office/drawing/2016/5/10/chartex" xmlns:cx5="http://schemas.microsoft.com/office/drawing/2016/5/11/chartex" xmlns:cx6="http://schemas.microsoft.com/office/drawing/2016/5/12/chartex" xmlns:cx7="http://schemas.microsoft.com/office/drawing/2016/5/13/chartex" xmlns:cx8="http://schemas.microsoft.com/office/drawing/2016/5/14/chartex" xmlns:mc="http://schemas.openxmlformats.org/markup-compatibility/2006" xmlns:aink="http://schemas.microsoft.com/office/drawing/2016/ink" xmlns:am3d="http://schemas.microsoft.com/office/drawing/2017/model3d" xmlns:o="urn:schemas-microsoft-com:office:office" xmlns:r="http://schemas.openxmlformats.org/officeDocument/2006/relationships" xmlns:m="http://schemas.openxmlformats.org/officeDocument/2006/math" xmlns:v="urn:schemas-microsoft-com:vml" xmlns:wp14="http://schemas.microsoft.com/office/word/2010/wordprocessingDrawing" xmlns:wp="http://schemas.openxmlformats.org/drawingml/2006/wordprocessingDrawing" xmlns:w10="urn:schemas-microsoft-com:office:word" xmlns:w="http://schemas.openxmlformats.org/wordprocessingml/2006/main" xmlns:w14="http://schemas.microsoft.com/office/word/2010/wordml" xmlns:w15="http://schemas.microsoft.com/office/word/2012/wordml" xmlns:w16cex="http://schemas.microsoft.com/office/word/2018/wordml/cex" xmlns:w16cid="http://schemas.microsoft.com/office/word/2016/wordml/cid" xmlns:w16="http://schemas.microsoft.com/office/word/2018/wordml" xmlns:w16sdtdh="http://schemas.microsoft.com/office/word/2020/wordml/sdtdatahash" xmlns:w16se="http://schemas.microsoft.com/office/word/2015/wordml/symex" xmlns:wpg="http://schemas.microsoft.com/office/word/2010/wordprocessingGroup" xmlns:wpi="http://schemas.microsoft.com/office/word/2010/wordprocessingInk" xmlns:wne="http://schemas.microsoft.com/office/word/2006/wordml" xmlns:wps="http://schemas.microsoft.com/office/word/2010/wordprocessingShape" mc:Ignorable="w14 w15 w16se w16cid w16 w16cex w16sdtdh wp14">
   <w:p>
     <w:pPr>
       <w:ind w:left="480" w:hanging="480"/>
@@ -1461,7 +1483,7 @@
 </file>
 
 <file path=word/footnotes.xml><?xml version="1.0" encoding="utf-8"?>
-<w:footnotes xmlns:wpc="http://schemas.microsoft.com/office/word/2010/wordprocessingCanvas" xmlns:cx="http://schemas.microsoft.com/office/drawing/2014/chartex" xmlns:cx1="http://schemas.microsoft.com/office/drawing/2015/9/8/chartex" xmlns:cx2="http://schemas.microsoft.com/office/drawing/2015/10/21/chartex" xmlns:cx3="http://schemas.microsoft.com/office/drawing/2016/5/9/chartex" xmlns:cx4="http://schemas.microsoft.com/office/drawing/2016/5/10/chartex" xmlns:cx5="http://schemas.microsoft.com/office/drawing/2016/5/11/chartex" xmlns:cx6="http://schemas.microsoft.com/office/drawing/2016/5/12/chartex" xmlns:cx7="http://schemas.microsoft.com/office/drawing/2016/5/13/chartex" xmlns:cx8="http://schemas.microsoft.com/office/drawing/2016/5/14/chartex" xmlns:mc="http://schemas.openxmlformats.org/markup-compatibility/2006" xmlns:aink="http://schemas.microsoft.com/office/drawing/2016/ink" xmlns:am3d="http://schemas.microsoft.com/office/drawing/2017/model3d" xmlns:o="urn:schemas-microsoft-com:office:office" xmlns:r="http://schemas.openxmlformats.org/officeDocument/2006/relationships" xmlns:m="http://schemas.openxmlformats.org/officeDocument/2006/math" xmlns:v="urn:schemas-microsoft-com:vml" xmlns:wp14="http://schemas.microsoft.com/office/word/2010/wordprocessingDrawing" xmlns:wp="http://schemas.openxmlformats.org/drawingml/2006/wordprocessingDrawing" xmlns:w10="urn:schemas-microsoft-com:office:word" xmlns:w="http://schemas.openxmlformats.org/wordprocessingml/2006/main" xmlns:w14="http://schemas.microsoft.com/office/word/2010/wordml" xmlns:w15="http://schemas.microsoft.com/office/word/2012/wordml" xmlns:w16cex="http://schemas.microsoft.com/office/word/2018/wordml/cex" xmlns:w16cid="http://schemas.microsoft.com/office/word/2016/wordml/cid" xmlns:w16="http://schemas.microsoft.com/office/word/2018/wordml" xmlns:w16se="http://schemas.microsoft.com/office/word/2015/wordml/symex" xmlns:wpg="http://schemas.microsoft.com/office/word/2010/wordprocessingGroup" xmlns:wpi="http://schemas.microsoft.com/office/word/2010/wordprocessingInk" xmlns:wne="http://schemas.microsoft.com/office/word/2006/wordml" xmlns:wps="http://schemas.microsoft.com/office/word/2010/wordprocessingShape" mc:Ignorable="w14 w15 w16se w16cid w16 w16cex wp14">
+<w:footnotes xmlns:wpc="http://schemas.microsoft.com/office/word/2010/wordprocessingCanvas" xmlns:cx="http://schemas.microsoft.com/office/drawing/2014/chartex" xmlns:cx1="http://schemas.microsoft.com/office/drawing/2015/9/8/chartex" xmlns:cx2="http://schemas.microsoft.com/office/drawing/2015/10/21/chartex" xmlns:cx3="http://schemas.microsoft.com/office/drawing/2016/5/9/chartex" xmlns:cx4="http://schemas.microsoft.com/office/drawing/2016/5/10/chartex" xmlns:cx5="http://schemas.microsoft.com/office/drawing/2016/5/11/chartex" xmlns:cx6="http://schemas.microsoft.com/office/drawing/2016/5/12/chartex" xmlns:cx7="http://schemas.microsoft.com/office/drawing/2016/5/13/chartex" xmlns:cx8="http://schemas.microsoft.com/office/drawing/2016/5/14/chartex" xmlns:mc="http://schemas.openxmlformats.org/markup-compatibility/2006" xmlns:aink="http://schemas.microsoft.com/office/drawing/2016/ink" xmlns:am3d="http://schemas.microsoft.com/office/drawing/2017/model3d" xmlns:o="urn:schemas-microsoft-com:office:office" xmlns:r="http://schemas.openxmlformats.org/officeDocument/2006/relationships" xmlns:m="http://schemas.openxmlformats.org/officeDocument/2006/math" xmlns:v="urn:schemas-microsoft-com:vml" xmlns:wp14="http://schemas.microsoft.com/office/word/2010/wordprocessingDrawing" xmlns:wp="http://schemas.openxmlformats.org/drawingml/2006/wordprocessingDrawing" xmlns:w10="urn:schemas-microsoft-com:office:word" xmlns:w="http://schemas.openxmlformats.org/wordprocessingml/2006/main" xmlns:w14="http://schemas.microsoft.com/office/word/2010/wordml" xmlns:w15="http://schemas.microsoft.com/office/word/2012/wordml" xmlns:w16cex="http://schemas.microsoft.com/office/word/2018/wordml/cex" xmlns:w16cid="http://schemas.microsoft.com/office/word/2016/wordml/cid" xmlns:w16="http://schemas.microsoft.com/office/word/2018/wordml" xmlns:w16sdtdh="http://schemas.microsoft.com/office/word/2020/wordml/sdtdatahash" xmlns:w16se="http://schemas.microsoft.com/office/word/2015/wordml/symex" xmlns:wpg="http://schemas.microsoft.com/office/word/2010/wordprocessingGroup" xmlns:wpi="http://schemas.microsoft.com/office/word/2010/wordprocessingInk" xmlns:wne="http://schemas.microsoft.com/office/word/2006/wordml" xmlns:wps="http://schemas.microsoft.com/office/word/2010/wordprocessingShape" mc:Ignorable="w14 w15 w16se w16cid w16 w16cex w16sdtdh wp14">
   <w:footnote w:type="separator" w:id="-1">
     <w:p>
       <w:r>
@@ -1480,7 +1502,7 @@
 </file>
 
 <file path=word/header1.xml><?xml version="1.0" encoding="utf-8"?>
-<w:hdr xmlns:wpc="http://schemas.microsoft.com/office/word/2010/wordprocessingCanvas" xmlns:cx="http://schemas.microsoft.com/office/drawing/2014/chartex" xmlns:cx1="http://schemas.microsoft.com/office/drawing/2015/9/8/chartex" xmlns:cx2="http://schemas.microsoft.com/office/drawing/2015/10/21/chartex" xmlns:cx3="http://schemas.microsoft.com/office/drawing/2016/5/9/chartex" xmlns:cx4="http://schemas.microsoft.com/office/drawing/2016/5/10/chartex" xmlns:cx5="http://schemas.microsoft.com/office/drawing/2016/5/11/chartex" xmlns:cx6="http://schemas.microsoft.com/office/drawing/2016/5/12/chartex" xmlns:cx7="http://schemas.microsoft.com/office/drawing/2016/5/13/chartex" xmlns:cx8="http://schemas.microsoft.com/office/drawing/2016/5/14/chartex" xmlns:mc="http://schemas.openxmlformats.org/markup-compatibility/2006" xmlns:aink="http://schemas.microsoft.com/office/drawing/2016/ink" xmlns:am3d="http://schemas.microsoft.com/office/drawing/2017/model3d" xmlns:o="urn:schemas-microsoft-com:office:office" xmlns:r="http://schemas.openxmlformats.org/officeDocument/2006/relationships" xmlns:m="http://schemas.openxmlformats.org/officeDocument/2006/math" xmlns:v="urn:schemas-microsoft-com:vml" xmlns:wp14="http://schemas.microsoft.com/office/word/2010/wordprocessingDrawing" xmlns:wp="http://schemas.openxmlformats.org/drawingml/2006/wordprocessingDrawing" xmlns:w10="urn:schemas-microsoft-com:office:word" xmlns:w="http://schemas.openxmlformats.org/wordprocessingml/2006/main" xmlns:w14="http://schemas.microsoft.com/office/word/2010/wordml" xmlns:w15="http://schemas.microsoft.com/office/word/2012/wordml" xmlns:w16cex="http://schemas.microsoft.com/office/word/2018/wordml/cex" xmlns:w16cid="http://schemas.microsoft.com/office/word/2016/wordml/cid" xmlns:w16="http://schemas.microsoft.com/office/word/2018/wordml" xmlns:w16se="http://schemas.microsoft.com/office/word/2015/wordml/symex" xmlns:wpg="http://schemas.microsoft.com/office/word/2010/wordprocessingGroup" xmlns:wpi="http://schemas.microsoft.com/office/word/2010/wordprocessingInk" xmlns:wne="http://schemas.microsoft.com/office/word/2006/wordml" xmlns:wps="http://schemas.microsoft.com/office/word/2010/wordprocessingShape" mc:Ignorable="w14 w15 w16se w16cid w16 w16cex wp14">
+<w:hdr xmlns:wpc="http://schemas.microsoft.com/office/word/2010/wordprocessingCanvas" xmlns:cx="http://schemas.microsoft.com/office/drawing/2014/chartex" xmlns:cx1="http://schemas.microsoft.com/office/drawing/2015/9/8/chartex" xmlns:cx2="http://schemas.microsoft.com/office/drawing/2015/10/21/chartex" xmlns:cx3="http://schemas.microsoft.com/office/drawing/2016/5/9/chartex" xmlns:cx4="http://schemas.microsoft.com/office/drawing/2016/5/10/chartex" xmlns:cx5="http://schemas.microsoft.com/office/drawing/2016/5/11/chartex" xmlns:cx6="http://schemas.microsoft.com/office/drawing/2016/5/12/chartex" xmlns:cx7="http://schemas.microsoft.com/office/drawing/2016/5/13/chartex" xmlns:cx8="http://schemas.microsoft.com/office/drawing/2016/5/14/chartex" xmlns:mc="http://schemas.openxmlformats.org/markup-compatibility/2006" xmlns:aink="http://schemas.microsoft.com/office/drawing/2016/ink" xmlns:am3d="http://schemas.microsoft.com/office/drawing/2017/model3d" xmlns:o="urn:schemas-microsoft-com:office:office" xmlns:r="http://schemas.openxmlformats.org/officeDocument/2006/relationships" xmlns:m="http://schemas.openxmlformats.org/officeDocument/2006/math" xmlns:v="urn:schemas-microsoft-com:vml" xmlns:wp14="http://schemas.microsoft.com/office/word/2010/wordprocessingDrawing" xmlns:wp="http://schemas.openxmlformats.org/drawingml/2006/wordprocessingDrawing" xmlns:w10="urn:schemas-microsoft-com:office:word" xmlns:w="http://schemas.openxmlformats.org/wordprocessingml/2006/main" xmlns:w14="http://schemas.microsoft.com/office/word/2010/wordml" xmlns:w15="http://schemas.microsoft.com/office/word/2012/wordml" xmlns:w16cex="http://schemas.microsoft.com/office/word/2018/wordml/cex" xmlns:w16cid="http://schemas.microsoft.com/office/word/2016/wordml/cid" xmlns:w16="http://schemas.microsoft.com/office/word/2018/wordml" xmlns:w16sdtdh="http://schemas.microsoft.com/office/word/2020/wordml/sdtdatahash" xmlns:w16se="http://schemas.microsoft.com/office/word/2015/wordml/symex" xmlns:wpg="http://schemas.microsoft.com/office/word/2010/wordprocessingGroup" xmlns:wpi="http://schemas.microsoft.com/office/word/2010/wordprocessingInk" xmlns:wne="http://schemas.microsoft.com/office/word/2006/wordml" xmlns:wps="http://schemas.microsoft.com/office/word/2010/wordprocessingShape" mc:Ignorable="w14 w15 w16se w16cid w16 w16cex w16sdtdh wp14">
   <w:p>
     <w:pPr>
       <w:pStyle w:val="Header"/>
@@ -1490,103 +1512,7 @@
 </file>
 
 <file path=word/header2.xml><?xml version="1.0" encoding="utf-8"?>
-<w:hdr xmlns:wpc="http://schemas.microsoft.com/office/word/2010/wordprocessingCanvas" xmlns:cx="http://schemas.microsoft.com/office/drawing/2014/chartex" xmlns:cx1="http://schemas.microsoft.com/office/drawing/2015/9/8/chartex" xmlns:cx2="http://schemas.microsoft.com/office/drawing/2015/10/21/chartex" xmlns:cx3="http://schemas.microsoft.com/office/drawing/2016/5/9/chartex" xmlns:cx4="http://schemas.microsoft.com/office/drawing/2016/5/10/chartex" xmlns:cx5="http://schemas.microsoft.com/office/drawing/2016/5/11/chartex" xmlns:cx6="http://schemas.microsoft.com/office/drawing/2016/5/12/chartex" xmlns:cx7="http://schemas.microsoft.com/office/drawing/2016/5/13/chartex" xmlns:cx8="http://schemas.microsoft.com/office/drawing/2016/5/14/chartex" xmlns:mc="http://schemas.openxmlformats.org/markup-compatibility/2006" xmlns:aink="http://schemas.microsoft.com/office/drawing/2016/ink" xmlns:am3d="http://schemas.microsoft.com/office/drawing/2017/model3d" xmlns:o="urn:schemas-microsoft-com:office:office" xmlns:r="http://schemas.openxmlformats.org/officeDocument/2006/relationships" xmlns:m="http://schemas.openxmlformats.org/officeDocument/2006/math" xmlns:v="urn:schemas-microsoft-com:vml" xmlns:wp14="http://schemas.microsoft.com/office/word/2010/wordprocessingDrawing" xmlns:wp="http://schemas.openxmlformats.org/drawingml/2006/wordprocessingDrawing" xmlns:w10="urn:schemas-microsoft-com:office:word" xmlns:w="http://schemas.openxmlformats.org/wordprocessingml/2006/main" xmlns:w14="http://schemas.microsoft.com/office/word/2010/wordml" xmlns:w15="http://schemas.microsoft.com/office/word/2012/wordml" xmlns:w16cex="http://schemas.microsoft.com/office/word/2018/wordml/cex" xmlns:w16cid="http://schemas.microsoft.com/office/word/2016/wordml/cid" xmlns:w16="http://schemas.microsoft.com/office/word/2018/wordml" xmlns:w16se="http://schemas.microsoft.com/office/word/2015/wordml/symex" xmlns:wpg="http://schemas.microsoft.com/office/word/2010/wordprocessingGroup" xmlns:wpi="http://schemas.microsoft.com/office/word/2010/wordprocessingInk" xmlns:wne="http://schemas.microsoft.com/office/word/2006/wordml" xmlns:wps="http://schemas.microsoft.com/office/word/2010/wordprocessingShape" mc:Ignorable="w14 w15 w16se w16cid w16 w16cex wp14">
-  <w:p>
-    <w:pPr>
-      <w:pStyle w:val="Header"/>
-    </w:pPr>
-  </w:p>
-</w:hdr>
-</file>
-
-<file path=word/header3.xml><?xml version="1.0" encoding="utf-8"?>
-<w:hdr xmlns:wpc="http://schemas.microsoft.com/office/word/2010/wordprocessingCanvas" xmlns:cx="http://schemas.microsoft.com/office/drawing/2014/chartex" xmlns:cx1="http://schemas.microsoft.com/office/drawing/2015/9/8/chartex" xmlns:cx2="http://schemas.microsoft.com/office/drawing/2015/10/21/chartex" xmlns:cx3="http://schemas.microsoft.com/office/drawing/2016/5/9/chartex" xmlns:cx4="http://schemas.microsoft.com/office/drawing/2016/5/10/chartex" xmlns:cx5="http://schemas.microsoft.com/office/drawing/2016/5/11/chartex" xmlns:cx6="http://schemas.microsoft.com/office/drawing/2016/5/12/chartex" xmlns:cx7="http://schemas.microsoft.com/office/drawing/2016/5/13/chartex" xmlns:cx8="http://schemas.microsoft.com/office/drawing/2016/5/14/chartex" xmlns:mc="http://schemas.openxmlformats.org/markup-compatibility/2006" xmlns:aink="http://schemas.microsoft.com/office/drawing/2016/ink" xmlns:am3d="http://schemas.microsoft.com/office/drawing/2017/model3d" xmlns:o="urn:schemas-microsoft-com:office:office" xmlns:r="http://schemas.openxmlformats.org/officeDocument/2006/relationships" xmlns:m="http://schemas.openxmlformats.org/officeDocument/2006/math" xmlns:v="urn:schemas-microsoft-com:vml" xmlns:wp14="http://schemas.microsoft.com/office/word/2010/wordprocessingDrawing" xmlns:wp="http://schemas.openxmlformats.org/drawingml/2006/wordprocessingDrawing" xmlns:w10="urn:schemas-microsoft-com:office:word" xmlns:w="http://schemas.openxmlformats.org/wordprocessingml/2006/main" xmlns:w14="http://schemas.microsoft.com/office/word/2010/wordml" xmlns:w15="http://schemas.microsoft.com/office/word/2012/wordml" xmlns:w16cex="http://schemas.microsoft.com/office/word/2018/wordml/cex" xmlns:w16cid="http://schemas.microsoft.com/office/word/2016/wordml/cid" xmlns:w16="http://schemas.microsoft.com/office/word/2018/wordml" xmlns:w16se="http://schemas.microsoft.com/office/word/2015/wordml/symex" xmlns:wpg="http://schemas.microsoft.com/office/word/2010/wordprocessingGroup" xmlns:wpi="http://schemas.microsoft.com/office/word/2010/wordprocessingInk" xmlns:wne="http://schemas.microsoft.com/office/word/2006/wordml" xmlns:wps="http://schemas.microsoft.com/office/word/2010/wordprocessingShape" mc:Ignorable="w14 w15 w16se w16cid w16 w16cex wp14">
-  <w:p>
-    <w:pPr>
-      <w:pStyle w:val="Header"/>
-      <w:tabs>
-        <w:tab w:val="clear" w:pos="8640"/>
-        <w:tab w:val="right" w:pos="10080"/>
-      </w:tabs>
-      <w:rPr>
-        <w:b/>
-        <w:sz w:val="22"/>
-      </w:rPr>
-    </w:pPr>
-    <w:r>
-      <w:rPr>
-        <w:smallCaps/>
-        <w:sz w:val="22"/>
-      </w:rPr>
-      <w:t>Composing Digital Media</w:t>
-    </w:r>
-    <w:r>
-      <w:rPr>
-        <w:smallCaps/>
-        <w:sz w:val="22"/>
-      </w:rPr>
-      <w:t>: Final Portfolio</w:t>
-    </w:r>
-    <w:r>
-      <w:rPr>
-        <w:smallCaps/>
-        <w:sz w:val="22"/>
-      </w:rPr>
-      <w:tab/>
-    </w:r>
-    <w:r>
-      <w:rPr>
-        <w:smallCaps/>
-        <w:sz w:val="22"/>
-      </w:rPr>
-      <w:tab/>
-    </w:r>
-    <w:r>
-      <w:rPr>
-        <w:b/>
-        <w:sz w:val="22"/>
-      </w:rPr>
-      <w:t>Due in our final exam slot (see course site)</w:t>
-    </w:r>
-  </w:p>
-  <w:p>
-    <w:pPr>
-      <w:pStyle w:val="Header"/>
-      <w:tabs>
-        <w:tab w:val="center" w:pos="5040"/>
-        <w:tab w:val="right" w:pos="10080"/>
-      </w:tabs>
-      <w:rPr>
-        <w:b/>
-        <w:sz w:val="22"/>
-      </w:rPr>
-    </w:pPr>
-  </w:p>
-  <w:p>
-    <w:pPr>
-      <w:pStyle w:val="Header"/>
-      <w:tabs>
-        <w:tab w:val="clear" w:pos="4320"/>
-        <w:tab w:val="clear" w:pos="8640"/>
-        <w:tab w:val="center" w:pos="5040"/>
-        <w:tab w:val="right" w:pos="10080"/>
-      </w:tabs>
-      <w:rPr>
-        <w:b/>
-        <w:sz w:val="22"/>
-      </w:rPr>
-    </w:pPr>
-  </w:p>
-  <w:p>
-    <w:pPr>
-      <w:pStyle w:val="Header"/>
-    </w:pPr>
-  </w:p>
-</w:hdr>
-</file>
-
-<file path=word/header4.xml><?xml version="1.0" encoding="utf-8"?>
-<w:hdr xmlns:wpc="http://schemas.microsoft.com/office/word/2010/wordprocessingCanvas" xmlns:cx="http://schemas.microsoft.com/office/drawing/2014/chartex" xmlns:cx1="http://schemas.microsoft.com/office/drawing/2015/9/8/chartex" xmlns:cx2="http://schemas.microsoft.com/office/drawing/2015/10/21/chartex" xmlns:cx3="http://schemas.microsoft.com/office/drawing/2016/5/9/chartex" xmlns:cx4="http://schemas.microsoft.com/office/drawing/2016/5/10/chartex" xmlns:cx5="http://schemas.microsoft.com/office/drawing/2016/5/11/chartex" xmlns:cx6="http://schemas.microsoft.com/office/drawing/2016/5/12/chartex" xmlns:cx7="http://schemas.microsoft.com/office/drawing/2016/5/13/chartex" xmlns:cx8="http://schemas.microsoft.com/office/drawing/2016/5/14/chartex" xmlns:mc="http://schemas.openxmlformats.org/markup-compatibility/2006" xmlns:aink="http://schemas.microsoft.com/office/drawing/2016/ink" xmlns:am3d="http://schemas.microsoft.com/office/drawing/2017/model3d" xmlns:o="urn:schemas-microsoft-com:office:office" xmlns:r="http://schemas.openxmlformats.org/officeDocument/2006/relationships" xmlns:m="http://schemas.openxmlformats.org/officeDocument/2006/math" xmlns:v="urn:schemas-microsoft-com:vml" xmlns:wp14="http://schemas.microsoft.com/office/word/2010/wordprocessingDrawing" xmlns:wp="http://schemas.openxmlformats.org/drawingml/2006/wordprocessingDrawing" xmlns:w10="urn:schemas-microsoft-com:office:word" xmlns:w="http://schemas.openxmlformats.org/wordprocessingml/2006/main" xmlns:w14="http://schemas.microsoft.com/office/word/2010/wordml" xmlns:w15="http://schemas.microsoft.com/office/word/2012/wordml" xmlns:w16cex="http://schemas.microsoft.com/office/word/2018/wordml/cex" xmlns:w16cid="http://schemas.microsoft.com/office/word/2016/wordml/cid" xmlns:w16="http://schemas.microsoft.com/office/word/2018/wordml" xmlns:w16se="http://schemas.microsoft.com/office/word/2015/wordml/symex" xmlns:wpg="http://schemas.microsoft.com/office/word/2010/wordprocessingGroup" xmlns:wpi="http://schemas.microsoft.com/office/word/2010/wordprocessingInk" xmlns:wne="http://schemas.microsoft.com/office/word/2006/wordml" xmlns:wps="http://schemas.microsoft.com/office/word/2010/wordprocessingShape" mc:Ignorable="w14 w15 w16se w16cid w16 w16cex wp14">
+<w:hdr xmlns:wpc="http://schemas.microsoft.com/office/word/2010/wordprocessingCanvas" xmlns:cx="http://schemas.microsoft.com/office/drawing/2014/chartex" xmlns:cx1="http://schemas.microsoft.com/office/drawing/2015/9/8/chartex" xmlns:cx2="http://schemas.microsoft.com/office/drawing/2015/10/21/chartex" xmlns:cx3="http://schemas.microsoft.com/office/drawing/2016/5/9/chartex" xmlns:cx4="http://schemas.microsoft.com/office/drawing/2016/5/10/chartex" xmlns:cx5="http://schemas.microsoft.com/office/drawing/2016/5/11/chartex" xmlns:cx6="http://schemas.microsoft.com/office/drawing/2016/5/12/chartex" xmlns:cx7="http://schemas.microsoft.com/office/drawing/2016/5/13/chartex" xmlns:cx8="http://schemas.microsoft.com/office/drawing/2016/5/14/chartex" xmlns:mc="http://schemas.openxmlformats.org/markup-compatibility/2006" xmlns:aink="http://schemas.microsoft.com/office/drawing/2016/ink" xmlns:am3d="http://schemas.microsoft.com/office/drawing/2017/model3d" xmlns:o="urn:schemas-microsoft-com:office:office" xmlns:r="http://schemas.openxmlformats.org/officeDocument/2006/relationships" xmlns:m="http://schemas.openxmlformats.org/officeDocument/2006/math" xmlns:v="urn:schemas-microsoft-com:vml" xmlns:wp14="http://schemas.microsoft.com/office/word/2010/wordprocessingDrawing" xmlns:wp="http://schemas.openxmlformats.org/drawingml/2006/wordprocessingDrawing" xmlns:w10="urn:schemas-microsoft-com:office:word" xmlns:w="http://schemas.openxmlformats.org/wordprocessingml/2006/main" xmlns:w14="http://schemas.microsoft.com/office/word/2010/wordml" xmlns:w15="http://schemas.microsoft.com/office/word/2012/wordml" xmlns:w16cex="http://schemas.microsoft.com/office/word/2018/wordml/cex" xmlns:w16cid="http://schemas.microsoft.com/office/word/2016/wordml/cid" xmlns:w16="http://schemas.microsoft.com/office/word/2018/wordml" xmlns:w16sdtdh="http://schemas.microsoft.com/office/word/2020/wordml/sdtdatahash" xmlns:w16se="http://schemas.microsoft.com/office/word/2015/wordml/symex" xmlns:wpg="http://schemas.microsoft.com/office/word/2010/wordprocessingGroup" xmlns:wpi="http://schemas.microsoft.com/office/word/2010/wordprocessingInk" xmlns:wne="http://schemas.microsoft.com/office/word/2006/wordml" xmlns:wps="http://schemas.microsoft.com/office/word/2010/wordprocessingShape" mc:Ignorable="w14 w15 w16se w16cid w16 w16cex w16sdtdh wp14">
   <w:p>
     <w:pPr>
       <w:pStyle w:val="Header"/>
@@ -1624,8 +1550,56 @@
 </w:hdr>
 </file>
 
+<file path=word/header3.xml><?xml version="1.0" encoding="utf-8"?>
+<w:hdr xmlns:wpc="http://schemas.microsoft.com/office/word/2010/wordprocessingCanvas" xmlns:cx="http://schemas.microsoft.com/office/drawing/2014/chartex" xmlns:cx1="http://schemas.microsoft.com/office/drawing/2015/9/8/chartex" xmlns:cx2="http://schemas.microsoft.com/office/drawing/2015/10/21/chartex" xmlns:cx3="http://schemas.microsoft.com/office/drawing/2016/5/9/chartex" xmlns:cx4="http://schemas.microsoft.com/office/drawing/2016/5/10/chartex" xmlns:cx5="http://schemas.microsoft.com/office/drawing/2016/5/11/chartex" xmlns:cx6="http://schemas.microsoft.com/office/drawing/2016/5/12/chartex" xmlns:cx7="http://schemas.microsoft.com/office/drawing/2016/5/13/chartex" xmlns:cx8="http://schemas.microsoft.com/office/drawing/2016/5/14/chartex" xmlns:mc="http://schemas.openxmlformats.org/markup-compatibility/2006" xmlns:aink="http://schemas.microsoft.com/office/drawing/2016/ink" xmlns:am3d="http://schemas.microsoft.com/office/drawing/2017/model3d" xmlns:o="urn:schemas-microsoft-com:office:office" xmlns:r="http://schemas.openxmlformats.org/officeDocument/2006/relationships" xmlns:m="http://schemas.openxmlformats.org/officeDocument/2006/math" xmlns:v="urn:schemas-microsoft-com:vml" xmlns:wp14="http://schemas.microsoft.com/office/word/2010/wordprocessingDrawing" xmlns:wp="http://schemas.openxmlformats.org/drawingml/2006/wordprocessingDrawing" xmlns:w10="urn:schemas-microsoft-com:office:word" xmlns:w="http://schemas.openxmlformats.org/wordprocessingml/2006/main" xmlns:w14="http://schemas.microsoft.com/office/word/2010/wordml" xmlns:w15="http://schemas.microsoft.com/office/word/2012/wordml" xmlns:w16cex="http://schemas.microsoft.com/office/word/2018/wordml/cex" xmlns:w16cid="http://schemas.microsoft.com/office/word/2016/wordml/cid" xmlns:w16="http://schemas.microsoft.com/office/word/2018/wordml" xmlns:w16sdtdh="http://schemas.microsoft.com/office/word/2020/wordml/sdtdatahash" xmlns:w16se="http://schemas.microsoft.com/office/word/2015/wordml/symex" xmlns:wpg="http://schemas.microsoft.com/office/word/2010/wordprocessingGroup" xmlns:wpi="http://schemas.microsoft.com/office/word/2010/wordprocessingInk" xmlns:wne="http://schemas.microsoft.com/office/word/2006/wordml" xmlns:wps="http://schemas.microsoft.com/office/word/2010/wordprocessingShape" mc:Ignorable="w14 w15 w16se w16cid w16 w16cex w16sdtdh wp14">
+  <w:p>
+    <w:pPr>
+      <w:pStyle w:val="Header"/>
+    </w:pPr>
+  </w:p>
+</w:hdr>
+</file>
+
+<file path=word/header4.xml><?xml version="1.0" encoding="utf-8"?>
+<w:hdr xmlns:wpc="http://schemas.microsoft.com/office/word/2010/wordprocessingCanvas" xmlns:cx="http://schemas.microsoft.com/office/drawing/2014/chartex" xmlns:cx1="http://schemas.microsoft.com/office/drawing/2015/9/8/chartex" xmlns:cx2="http://schemas.microsoft.com/office/drawing/2015/10/21/chartex" xmlns:cx3="http://schemas.microsoft.com/office/drawing/2016/5/9/chartex" xmlns:cx4="http://schemas.microsoft.com/office/drawing/2016/5/10/chartex" xmlns:cx5="http://schemas.microsoft.com/office/drawing/2016/5/11/chartex" xmlns:cx6="http://schemas.microsoft.com/office/drawing/2016/5/12/chartex" xmlns:cx7="http://schemas.microsoft.com/office/drawing/2016/5/13/chartex" xmlns:cx8="http://schemas.microsoft.com/office/drawing/2016/5/14/chartex" xmlns:mc="http://schemas.openxmlformats.org/markup-compatibility/2006" xmlns:aink="http://schemas.microsoft.com/office/drawing/2016/ink" xmlns:am3d="http://schemas.microsoft.com/office/drawing/2017/model3d" xmlns:o="urn:schemas-microsoft-com:office:office" xmlns:r="http://schemas.openxmlformats.org/officeDocument/2006/relationships" xmlns:m="http://schemas.openxmlformats.org/officeDocument/2006/math" xmlns:v="urn:schemas-microsoft-com:vml" xmlns:wp14="http://schemas.microsoft.com/office/word/2010/wordprocessingDrawing" xmlns:wp="http://schemas.openxmlformats.org/drawingml/2006/wordprocessingDrawing" xmlns:w10="urn:schemas-microsoft-com:office:word" xmlns:w="http://schemas.openxmlformats.org/wordprocessingml/2006/main" xmlns:w14="http://schemas.microsoft.com/office/word/2010/wordml" xmlns:w15="http://schemas.microsoft.com/office/word/2012/wordml" xmlns:w16cex="http://schemas.microsoft.com/office/word/2018/wordml/cex" xmlns:w16cid="http://schemas.microsoft.com/office/word/2016/wordml/cid" xmlns:w16="http://schemas.microsoft.com/office/word/2018/wordml" xmlns:w16sdtdh="http://schemas.microsoft.com/office/word/2020/wordml/sdtdatahash" xmlns:w16se="http://schemas.microsoft.com/office/word/2015/wordml/symex" xmlns:wpg="http://schemas.microsoft.com/office/word/2010/wordprocessingGroup" xmlns:wpi="http://schemas.microsoft.com/office/word/2010/wordprocessingInk" xmlns:wne="http://schemas.microsoft.com/office/word/2006/wordml" xmlns:wps="http://schemas.microsoft.com/office/word/2010/wordprocessingShape" mc:Ignorable="w14 w15 w16se w16cid w16 w16cex w16sdtdh wp14">
+  <w:p>
+    <w:pPr>
+      <w:pStyle w:val="Header"/>
+      <w:tabs>
+        <w:tab w:val="clear" w:pos="4320"/>
+        <w:tab w:val="clear" w:pos="8640"/>
+        <w:tab w:val="center" w:pos="4680"/>
+        <w:tab w:val="right" w:pos="9360"/>
+      </w:tabs>
+    </w:pPr>
+    <w:r>
+      <w:rPr>
+        <w:smallCaps/>
+      </w:rPr>
+      <w:t xml:space="preserve">Composing Digital Media: Final </w:t>
+    </w:r>
+    <w:r>
+      <w:rPr>
+        <w:smallCaps/>
+      </w:rPr>
+      <w:t>Portfolio Checklist</w:t>
+    </w:r>
+    <w:r>
+      <w:rPr>
+        <w:b/>
+        <w:smallCaps/>
+      </w:rPr>
+      <w:tab/>
+    </w:r>
+    <w:r>
+      <w:t>Dr. Benjamin Miller</w:t>
+    </w:r>
+  </w:p>
+</w:hdr>
+</file>
+
 <file path=word/numbering.xml><?xml version="1.0" encoding="utf-8"?>
-<w:numbering xmlns:wpc="http://schemas.microsoft.com/office/word/2010/wordprocessingCanvas" xmlns:cx="http://schemas.microsoft.com/office/drawing/2014/chartex" xmlns:cx1="http://schemas.microsoft.com/office/drawing/2015/9/8/chartex" xmlns:cx2="http://schemas.microsoft.com/office/drawing/2015/10/21/chartex" xmlns:cx3="http://schemas.microsoft.com/office/drawing/2016/5/9/chartex" xmlns:cx4="http://schemas.microsoft.com/office/drawing/2016/5/10/chartex" xmlns:cx5="http://schemas.microsoft.com/office/drawing/2016/5/11/chartex" xmlns:cx6="http://schemas.microsoft.com/office/drawing/2016/5/12/chartex" xmlns:cx7="http://schemas.microsoft.com/office/drawing/2016/5/13/chartex" xmlns:cx8="http://schemas.microsoft.com/office/drawing/2016/5/14/chartex" xmlns:mc="http://schemas.openxmlformats.org/markup-compatibility/2006" xmlns:aink="http://schemas.microsoft.com/office/drawing/2016/ink" xmlns:am3d="http://schemas.microsoft.com/office/drawing/2017/model3d" xmlns:o="urn:schemas-microsoft-com:office:office" xmlns:r="http://schemas.openxmlformats.org/officeDocument/2006/relationships" xmlns:m="http://schemas.openxmlformats.org/officeDocument/2006/math" xmlns:v="urn:schemas-microsoft-com:vml" xmlns:wp14="http://schemas.microsoft.com/office/word/2010/wordprocessingDrawing" xmlns:wp="http://schemas.openxmlformats.org/drawingml/2006/wordprocessingDrawing" xmlns:w10="urn:schemas-microsoft-com:office:word" xmlns:w="http://schemas.openxmlformats.org/wordprocessingml/2006/main" xmlns:w14="http://schemas.microsoft.com/office/word/2010/wordml" xmlns:w15="http://schemas.microsoft.com/office/word/2012/wordml" xmlns:w16cex="http://schemas.microsoft.com/office/word/2018/wordml/cex" xmlns:w16cid="http://schemas.microsoft.com/office/word/2016/wordml/cid" xmlns:w16="http://schemas.microsoft.com/office/word/2018/wordml" xmlns:w16se="http://schemas.microsoft.com/office/word/2015/wordml/symex" xmlns:wpg="http://schemas.microsoft.com/office/word/2010/wordprocessingGroup" xmlns:wpi="http://schemas.microsoft.com/office/word/2010/wordprocessingInk" xmlns:wne="http://schemas.microsoft.com/office/word/2006/wordml" xmlns:wps="http://schemas.microsoft.com/office/word/2010/wordprocessingShape" mc:Ignorable="w14 w15 w16se w16cid w16 w16cex wp14">
+<w:numbering xmlns:wpc="http://schemas.microsoft.com/office/word/2010/wordprocessingCanvas" xmlns:cx="http://schemas.microsoft.com/office/drawing/2014/chartex" xmlns:cx1="http://schemas.microsoft.com/office/drawing/2015/9/8/chartex" xmlns:cx2="http://schemas.microsoft.com/office/drawing/2015/10/21/chartex" xmlns:cx3="http://schemas.microsoft.com/office/drawing/2016/5/9/chartex" xmlns:cx4="http://schemas.microsoft.com/office/drawing/2016/5/10/chartex" xmlns:cx5="http://schemas.microsoft.com/office/drawing/2016/5/11/chartex" xmlns:cx6="http://schemas.microsoft.com/office/drawing/2016/5/12/chartex" xmlns:cx7="http://schemas.microsoft.com/office/drawing/2016/5/13/chartex" xmlns:cx8="http://schemas.microsoft.com/office/drawing/2016/5/14/chartex" xmlns:mc="http://schemas.openxmlformats.org/markup-compatibility/2006" xmlns:aink="http://schemas.microsoft.com/office/drawing/2016/ink" xmlns:am3d="http://schemas.microsoft.com/office/drawing/2017/model3d" xmlns:o="urn:schemas-microsoft-com:office:office" xmlns:r="http://schemas.openxmlformats.org/officeDocument/2006/relationships" xmlns:m="http://schemas.openxmlformats.org/officeDocument/2006/math" xmlns:v="urn:schemas-microsoft-com:vml" xmlns:wp14="http://schemas.microsoft.com/office/word/2010/wordprocessingDrawing" xmlns:wp="http://schemas.openxmlformats.org/drawingml/2006/wordprocessingDrawing" xmlns:w10="urn:schemas-microsoft-com:office:word" xmlns:w="http://schemas.openxmlformats.org/wordprocessingml/2006/main" xmlns:w14="http://schemas.microsoft.com/office/word/2010/wordml" xmlns:w15="http://schemas.microsoft.com/office/word/2012/wordml" xmlns:w16cex="http://schemas.microsoft.com/office/word/2018/wordml/cex" xmlns:w16cid="http://schemas.microsoft.com/office/word/2016/wordml/cid" xmlns:w16="http://schemas.microsoft.com/office/word/2018/wordml" xmlns:w16sdtdh="http://schemas.microsoft.com/office/word/2020/wordml/sdtdatahash" xmlns:w16se="http://schemas.microsoft.com/office/word/2015/wordml/symex" xmlns:wpg="http://schemas.microsoft.com/office/word/2010/wordprocessingGroup" xmlns:wpi="http://schemas.microsoft.com/office/word/2010/wordprocessingInk" xmlns:wne="http://schemas.microsoft.com/office/word/2006/wordml" xmlns:wps="http://schemas.microsoft.com/office/word/2010/wordprocessingShape" mc:Ignorable="w14 w15 w16se w16cid w16 w16cex w16sdtdh wp14">
   <w:abstractNum w:abstractNumId="0" w15:restartNumberingAfterBreak="0">
     <w:nsid w:val="FFFFFF1D"/>
     <w:multiLevelType w:val="multilevel"/>
@@ -2387,35 +2361,35 @@
       </w:pPr>
     </w:lvl>
   </w:abstractNum>
-  <w:num w:numId="1">
+  <w:num w:numId="1" w16cid:durableId="1266959369">
     <w:abstractNumId w:val="1"/>
   </w:num>
-  <w:num w:numId="2">
+  <w:num w:numId="2" w16cid:durableId="264847321">
     <w:abstractNumId w:val="0"/>
   </w:num>
-  <w:num w:numId="3">
+  <w:num w:numId="3" w16cid:durableId="1109593112">
     <w:abstractNumId w:val="6"/>
   </w:num>
-  <w:num w:numId="4">
+  <w:num w:numId="4" w16cid:durableId="1356542257">
     <w:abstractNumId w:val="5"/>
   </w:num>
-  <w:num w:numId="5">
+  <w:num w:numId="5" w16cid:durableId="640116995">
     <w:abstractNumId w:val="3"/>
   </w:num>
-  <w:num w:numId="6">
+  <w:num w:numId="6" w16cid:durableId="2107920854">
     <w:abstractNumId w:val="4"/>
   </w:num>
-  <w:num w:numId="7">
+  <w:num w:numId="7" w16cid:durableId="744686732">
     <w:abstractNumId w:val="2"/>
   </w:num>
-  <w:num w:numId="8">
+  <w:num w:numId="8" w16cid:durableId="636838333">
     <w:abstractNumId w:val="7"/>
   </w:num>
 </w:numbering>
 </file>
 
 <file path=word/styles.xml><?xml version="1.0" encoding="utf-8"?>
-<w:styles xmlns:mc="http://schemas.openxmlformats.org/markup-compatibility/2006" xmlns:r="http://schemas.openxmlformats.org/officeDocument/2006/relationships" xmlns:w="http://schemas.openxmlformats.org/wordprocessingml/2006/main" xmlns:w14="http://schemas.microsoft.com/office/word/2010/wordml" xmlns:w15="http://schemas.microsoft.com/office/word/2012/wordml" xmlns:w16cex="http://schemas.microsoft.com/office/word/2018/wordml/cex" xmlns:w16cid="http://schemas.microsoft.com/office/word/2016/wordml/cid" xmlns:w16="http://schemas.microsoft.com/office/word/2018/wordml" xmlns:w16se="http://schemas.microsoft.com/office/word/2015/wordml/symex" mc:Ignorable="w14 w15 w16se w16cid w16 w16cex">
+<w:styles xmlns:mc="http://schemas.openxmlformats.org/markup-compatibility/2006" xmlns:r="http://schemas.openxmlformats.org/officeDocument/2006/relationships" xmlns:w="http://schemas.openxmlformats.org/wordprocessingml/2006/main" xmlns:w14="http://schemas.microsoft.com/office/word/2010/wordml" xmlns:w15="http://schemas.microsoft.com/office/word/2012/wordml" xmlns:w16cex="http://schemas.microsoft.com/office/word/2018/wordml/cex" xmlns:w16cid="http://schemas.microsoft.com/office/word/2016/wordml/cid" xmlns:w16="http://schemas.microsoft.com/office/word/2018/wordml" xmlns:w16sdtdh="http://schemas.microsoft.com/office/word/2020/wordml/sdtdatahash" xmlns:w16se="http://schemas.microsoft.com/office/word/2015/wordml/symex" mc:Ignorable="w14 w15 w16se w16cid w16 w16cex w16sdtdh">
   <w:docDefaults>
     <w:rPrDefault>
       <w:rPr>

</xml_diff>